<commit_message>
extended the report by adding the preprocessing part of our reproduced findings (removal of outliers and so on)
</commit_message>
<xml_diff>
--- a/When searching for interesting articles we found an article called.docx
+++ b/When searching for interesting articles we found an article called.docx
@@ -398,35 +398,17 @@
     </w:p>
     <w:p>
       <w:r>
-        <w:t>The description is fine but immediately after the authors say, “</w:t>
-      </w:r>
-      <w:r>
-        <w:t>The dataset characterised above will be processed and</w:t>
+        <w:t>The description is fine but immediately after the authors say, “The dataset characterised above will be processed and analysed using the methods and analytical tools presented later in this paper.”</w:t>
+      </w:r>
+    </w:p>
+    <w:p>
+      <w:r>
+        <w:t>Which is not presented later, because after these words there is a section 3 B called “Exploratory</w:t>
       </w:r>
       <w:r>
         <w:t xml:space="preserve"> </w:t>
       </w:r>
       <w:r>
-        <w:t>analysed using the methods and analytical tools presented</w:t>
-      </w:r>
-      <w:r>
-        <w:t xml:space="preserve"> </w:t>
-      </w:r>
-      <w:r>
-        <w:t>later in this paper.</w:t>
-      </w:r>
-      <w:r>
-        <w:t>”</w:t>
-      </w:r>
-    </w:p>
-    <w:p>
-      <w:r>
-        <w:t>Which is not presented later, because after these words there is a section 3 B called “Exploratory</w:t>
-      </w:r>
-      <w:r>
-        <w:t xml:space="preserve"> </w:t>
-      </w:r>
-      <w:r>
         <w:t>data analysis</w:t>
       </w:r>
       <w:r>
@@ -447,19 +429,7 @@
     <w:p>
       <w:r>
         <w:lastRenderedPageBreak/>
-        <w:t>Before commenting the results, the authors say: “</w:t>
-      </w:r>
-      <w:r>
-        <w:t>In this article two stages will be analysed: Exploratory</w:t>
-      </w:r>
-      <w:r>
-        <w:t xml:space="preserve"> </w:t>
-      </w:r>
-      <w:r>
-        <w:t>Data Analysis and Models &amp; Algorithms.</w:t>
-      </w:r>
-      <w:r>
-        <w:t xml:space="preserve">” We could agree with modelling (but to an extent) but there’s nothing about EDA at all. </w:t>
+        <w:t xml:space="preserve">Before commenting the results, the authors say: “In this article two stages will be analysed: Exploratory Data Analysis and Models &amp; Algorithms.” We could agree with modelling (but to an extent) but there’s nothing about EDA at all. </w:t>
       </w:r>
     </w:p>
     <w:p>
@@ -568,10 +538,7 @@
         <w:t>The tuning of hyperparameters</w:t>
       </w:r>
       <w:r>
-        <w:t xml:space="preserve"> </w:t>
-      </w:r>
-      <w:r>
-        <w:t>appears to be done manually and ad hoc, with no systematic search or cross-validation. The process is not described in detail.</w:t>
+        <w:t xml:space="preserve"> appears to be done manually and ad hoc, with no systematic search or cross-validation. The process is not described in detail.</w:t>
       </w:r>
       <w:r>
         <w:t xml:space="preserve"> The authors seem to have done</w:t>
@@ -620,25 +587,7 @@
     </w:p>
     <w:p>
       <w:r>
-        <w:t>According to the authors</w:t>
-      </w:r>
-      <w:r>
-        <w:t>: “</w:t>
-      </w:r>
-      <w:r>
-        <w:t>The model was trained using mean squared error as a</w:t>
-      </w:r>
-      <w:r>
-        <w:t xml:space="preserve"> </w:t>
-      </w:r>
-      <w:r>
-        <w:t>measure of the inaccuracy of the predictions performed</w:t>
-      </w:r>
-      <w:r>
-        <w:t xml:space="preserve"> </w:t>
-      </w:r>
-      <w:r>
-        <w:t>(criterion = '</w:t>
+        <w:t>According to the authors: “The model was trained using mean squared error as a measure of the inaccuracy of the predictions performed (criterion = '</w:t>
       </w:r>
       <w:proofErr w:type="spellStart"/>
       <w:r>
@@ -646,10 +595,7 @@
       </w:r>
       <w:proofErr w:type="spellEnd"/>
       <w:r>
-        <w:t>').</w:t>
-      </w:r>
-      <w:r>
-        <w:t xml:space="preserve">” Yet there was no mention of MAE, MSE, MAPE, nothing, only R2 was used as a comparison which should be the basis of model performance, but not the overall result. </w:t>
+        <w:t xml:space="preserve">').” Yet there was no mention of MAE, MSE, MAPE, nothing, only R2 was used as a comparison which should be the basis of model performance, but not the overall result. </w:t>
       </w:r>
       <w:r>
         <w:t>Nowadays, R2 is used as an absolute minimum, with some performance metrics (AIC/BIC for econometrics, MAE MAPE MSE for regression, F1 accuracy recall precision for classification) seen as the standard.</w:t>
@@ -687,10 +633,7 @@
         <w:t>.</w:t>
       </w:r>
       <w:r>
-        <w:t xml:space="preserve"> </w:t>
-      </w:r>
-      <w:r>
-        <w:t>Increasing the minimum split size to 12 reduced accuracy (R2 dropped to ~0.759)</w:t>
+        <w:t xml:space="preserve"> Increasing the minimum split size to 12 reduced accuracy (R2 dropped to ~0.759)</w:t>
       </w:r>
       <w:r>
         <w:t xml:space="preserve">. </w:t>
@@ -750,6 +693,9 @@
     </w:p>
     <w:p>
       <w:r>
+        <w:rPr>
+          <w:noProof/>
+        </w:rPr>
         <w:drawing>
           <wp:inline distT="0" distB="0" distL="0" distR="0" wp14:anchorId="507AABD0" wp14:editId="109B5D5B">
             <wp:extent cx="3442855" cy="2972292"/>
@@ -1011,7 +957,7 @@
           <w:b/>
           <w:bCs/>
         </w:rPr>
-        <w:t>Only R2R2 reported as a performance metric</w:t>
+        <w:t>Only R2 reported as a performance metric</w:t>
       </w:r>
     </w:p>
     <w:p>
@@ -1029,6 +975,757 @@
         <w:t>No validation of overfitting or robustness</w:t>
       </w:r>
     </w:p>
+    <w:p>
+      <w:r>
+        <w:t>Therefore we tried to replicate it. And upgrade it, because we see a lot of mistakes.</w:t>
+      </w:r>
+    </w:p>
+    <w:p>
+      <w:r>
+        <w:t>First, in the preprocessing part:</w:t>
+      </w:r>
+    </w:p>
+    <w:p>
+      <w:pPr>
+        <w:pStyle w:val="Akapitzlist"/>
+        <w:numPr>
+          <w:ilvl w:val="0"/>
+          <w:numId w:val="6"/>
+        </w:numPr>
+      </w:pPr>
+      <w:r>
+        <w:t>we ca</w:t>
+      </w:r>
+      <w:r>
+        <w:t>lculat</w:t>
+      </w:r>
+      <w:r>
+        <w:t>ed</w:t>
+      </w:r>
+      <w:r>
+        <w:t xml:space="preserve"> the age of a car as a difference between the time the ad was scraped and the registration year.</w:t>
+      </w:r>
+      <w:r>
+        <w:t xml:space="preserve"> </w:t>
+      </w:r>
+    </w:p>
+    <w:p>
+      <w:pPr>
+        <w:pStyle w:val="Akapitzlist"/>
+        <w:numPr>
+          <w:ilvl w:val="0"/>
+          <w:numId w:val="6"/>
+        </w:numPr>
+      </w:pPr>
+      <w:r>
+        <w:t>We also dropped</w:t>
+      </w:r>
+      <w:r>
+        <w:t xml:space="preserve"> all old cars (&gt;30 years old), new cars (current and later model years) and errors</w:t>
+      </w:r>
+      <w:r>
+        <w:t xml:space="preserve"> to ensure the model is robust.</w:t>
+      </w:r>
+    </w:p>
+    <w:p>
+      <w:pPr>
+        <w:pStyle w:val="Akapitzlist"/>
+        <w:numPr>
+          <w:ilvl w:val="0"/>
+          <w:numId w:val="6"/>
+        </w:numPr>
+      </w:pPr>
+      <w:r>
+        <w:lastRenderedPageBreak/>
+        <w:t xml:space="preserve">We dropped </w:t>
+      </w:r>
+      <w:r>
+        <w:t xml:space="preserve">all damaged </w:t>
+      </w:r>
+      <w:r>
+        <w:t xml:space="preserve">cars or those with unknown </w:t>
+      </w:r>
+      <w:r>
+        <w:t xml:space="preserve">mechanical state </w:t>
+      </w:r>
+    </w:p>
+    <w:p>
+      <w:pPr>
+        <w:pStyle w:val="Akapitzlist"/>
+        <w:numPr>
+          <w:ilvl w:val="0"/>
+          <w:numId w:val="6"/>
+        </w:numPr>
+      </w:pPr>
+      <w:r>
+        <w:t>We also removed variables below (with justification):</w:t>
+      </w:r>
+    </w:p>
+    <w:p>
+      <w:pPr>
+        <w:spacing w:before="100" w:beforeAutospacing="1" w:after="100" w:afterAutospacing="1" w:line="240" w:lineRule="auto"/>
+        <w:ind w:left="720"/>
+      </w:pPr>
+      <w:r>
+        <w:rPr>
+          <w:b/>
+          <w:bCs/>
+        </w:rPr>
+        <w:t>seller</w:t>
+      </w:r>
+      <w:r>
+        <w:t>: only 1 observation has a different value than the rest</w:t>
+      </w:r>
+      <w:r>
+        <w:br/>
+      </w:r>
+      <w:r>
+        <w:rPr>
+          <w:b/>
+          <w:bCs/>
+        </w:rPr>
+        <w:t>name</w:t>
+      </w:r>
+      <w:r>
+        <w:t>: includes information that other variables provide, too granular in its current form</w:t>
+      </w:r>
+      <w:r>
+        <w:br/>
+      </w:r>
+      <w:r>
+        <w:rPr>
+          <w:b/>
+          <w:bCs/>
+        </w:rPr>
+        <w:t>model</w:t>
+      </w:r>
+      <w:r>
+        <w:t xml:space="preserve">: too granular in its current form, </w:t>
+      </w:r>
+      <w:proofErr w:type="spellStart"/>
+      <w:r>
+        <w:t>vehicleType</w:t>
+      </w:r>
+      <w:proofErr w:type="spellEnd"/>
+      <w:r>
+        <w:t xml:space="preserve"> and brand should be enough to model a price of a car</w:t>
+      </w:r>
+      <w:r>
+        <w:br/>
+      </w:r>
+      <w:proofErr w:type="spellStart"/>
+      <w:r>
+        <w:rPr>
+          <w:b/>
+          <w:bCs/>
+        </w:rPr>
+        <w:t>offerType</w:t>
+      </w:r>
+      <w:proofErr w:type="spellEnd"/>
+      <w:r>
+        <w:t>: only 3 observations have a different value than the rest</w:t>
+      </w:r>
+      <w:r>
+        <w:br/>
+      </w:r>
+      <w:proofErr w:type="spellStart"/>
+      <w:r>
+        <w:rPr>
+          <w:b/>
+          <w:bCs/>
+        </w:rPr>
+        <w:t>abtest</w:t>
+      </w:r>
+      <w:proofErr w:type="spellEnd"/>
+      <w:r>
+        <w:t>: irrelevant to the study</w:t>
+      </w:r>
+      <w:r>
+        <w:br/>
+      </w:r>
+      <w:proofErr w:type="spellStart"/>
+      <w:r>
+        <w:rPr>
+          <w:b/>
+          <w:bCs/>
+        </w:rPr>
+        <w:t>postalCode</w:t>
+      </w:r>
+      <w:proofErr w:type="spellEnd"/>
+      <w:r>
+        <w:t>: irrelevant to the study</w:t>
+      </w:r>
+      <w:r>
+        <w:br/>
+      </w:r>
+      <w:proofErr w:type="spellStart"/>
+      <w:r>
+        <w:rPr>
+          <w:b/>
+          <w:bCs/>
+        </w:rPr>
+        <w:t>lastSeen</w:t>
+      </w:r>
+      <w:proofErr w:type="spellEnd"/>
+      <w:r>
+        <w:t>: irrelevant to the study</w:t>
+      </w:r>
+      <w:r>
+        <w:br/>
+      </w:r>
+      <w:proofErr w:type="spellStart"/>
+      <w:r>
+        <w:rPr>
+          <w:b/>
+          <w:bCs/>
+        </w:rPr>
+        <w:t>dateCreated</w:t>
+      </w:r>
+      <w:proofErr w:type="spellEnd"/>
+      <w:r>
+        <w:t>: irrelevant to the study</w:t>
+      </w:r>
+      <w:r>
+        <w:br/>
+      </w:r>
+      <w:proofErr w:type="spellStart"/>
+      <w:r>
+        <w:rPr>
+          <w:b/>
+          <w:bCs/>
+        </w:rPr>
+        <w:t>nrOfPictures</w:t>
+      </w:r>
+      <w:proofErr w:type="spellEnd"/>
+      <w:r>
+        <w:t>: all values are equal to 0</w:t>
+      </w:r>
+    </w:p>
+    <w:p>
+      <w:pPr>
+        <w:spacing w:before="100" w:beforeAutospacing="1" w:after="100" w:afterAutospacing="1" w:line="240" w:lineRule="auto"/>
+        <w:rPr>
+          <w:b/>
+          <w:bCs/>
+        </w:rPr>
+      </w:pPr>
+      <w:r>
+        <w:t>Overall, we dropped from 371,528 observations to</w:t>
+      </w:r>
+      <w:r>
+        <w:rPr>
+          <w:b/>
+          <w:bCs/>
+        </w:rPr>
+        <w:t xml:space="preserve"> </w:t>
+      </w:r>
+      <w:r>
+        <w:t>220</w:t>
+      </w:r>
+      <w:r>
+        <w:t>,891</w:t>
+      </w:r>
+      <w:r>
+        <w:t>.</w:t>
+      </w:r>
+      <w:r>
+        <w:br/>
+        <w:t>After cleaning and removal, we ended up with these variables as our predictors:</w:t>
+      </w:r>
+    </w:p>
+    <w:p>
+      <w:pPr>
+        <w:numPr>
+          <w:ilvl w:val="0"/>
+          <w:numId w:val="8"/>
+        </w:numPr>
+        <w:spacing w:before="100" w:beforeAutospacing="1" w:after="100" w:afterAutospacing="1" w:line="240" w:lineRule="auto"/>
+        <w:rPr>
+          <w:lang w:val="pl-PL"/>
+        </w:rPr>
+      </w:pPr>
+      <w:proofErr w:type="spellStart"/>
+      <w:r>
+        <w:rPr>
+          <w:b/>
+          <w:bCs/>
+          <w:lang w:val="pl-PL"/>
+        </w:rPr>
+        <w:t>Numerical</w:t>
+      </w:r>
+      <w:proofErr w:type="spellEnd"/>
+      <w:r>
+        <w:rPr>
+          <w:b/>
+          <w:bCs/>
+          <w:lang w:val="pl-PL"/>
+        </w:rPr>
+        <w:t xml:space="preserve"> </w:t>
+      </w:r>
+      <w:proofErr w:type="spellStart"/>
+      <w:r>
+        <w:rPr>
+          <w:b/>
+          <w:bCs/>
+          <w:lang w:val="pl-PL"/>
+        </w:rPr>
+        <w:t>Features</w:t>
+      </w:r>
+      <w:proofErr w:type="spellEnd"/>
+      <w:r>
+        <w:rPr>
+          <w:b/>
+          <w:bCs/>
+          <w:lang w:val="pl-PL"/>
+        </w:rPr>
+        <w:t>:</w:t>
+      </w:r>
+    </w:p>
+    <w:p>
+      <w:pPr>
+        <w:numPr>
+          <w:ilvl w:val="1"/>
+          <w:numId w:val="8"/>
+        </w:numPr>
+        <w:tabs>
+          <w:tab w:val="num" w:pos="1440"/>
+        </w:tabs>
+        <w:spacing w:before="100" w:beforeAutospacing="1" w:after="100" w:afterAutospacing="1" w:line="240" w:lineRule="auto"/>
+        <w:rPr>
+          <w:lang w:val="pl-PL"/>
+        </w:rPr>
+      </w:pPr>
+      <w:proofErr w:type="spellStart"/>
+      <w:r>
+        <w:rPr>
+          <w:b/>
+          <w:bCs/>
+          <w:u w:val="single"/>
+          <w:lang w:val="pl-PL"/>
+        </w:rPr>
+        <w:t>price</w:t>
+      </w:r>
+      <w:proofErr w:type="spellEnd"/>
+      <w:r>
+        <w:rPr>
+          <w:lang w:val="pl-PL"/>
+        </w:rPr>
+        <w:t xml:space="preserve"> (target</w:t>
+      </w:r>
+      <w:r>
+        <w:rPr>
+          <w:lang w:val="pl-PL"/>
+        </w:rPr>
+        <w:t xml:space="preserve"> </w:t>
+      </w:r>
+      <w:proofErr w:type="spellStart"/>
+      <w:r>
+        <w:rPr>
+          <w:lang w:val="pl-PL"/>
+        </w:rPr>
+        <w:t>variable</w:t>
+      </w:r>
+      <w:proofErr w:type="spellEnd"/>
+      <w:r>
+        <w:rPr>
+          <w:lang w:val="pl-PL"/>
+        </w:rPr>
+        <w:t>)</w:t>
+      </w:r>
+    </w:p>
+    <w:p>
+      <w:pPr>
+        <w:numPr>
+          <w:ilvl w:val="1"/>
+          <w:numId w:val="8"/>
+        </w:numPr>
+        <w:tabs>
+          <w:tab w:val="num" w:pos="1440"/>
+        </w:tabs>
+        <w:spacing w:before="100" w:beforeAutospacing="1" w:after="100" w:afterAutospacing="1" w:line="240" w:lineRule="auto"/>
+        <w:rPr>
+          <w:lang w:val="pl-PL"/>
+        </w:rPr>
+      </w:pPr>
+      <w:proofErr w:type="spellStart"/>
+      <w:r>
+        <w:rPr>
+          <w:lang w:val="pl-PL"/>
+        </w:rPr>
+        <w:t>powerPS</w:t>
+      </w:r>
+      <w:proofErr w:type="spellEnd"/>
+    </w:p>
+    <w:p>
+      <w:pPr>
+        <w:numPr>
+          <w:ilvl w:val="1"/>
+          <w:numId w:val="8"/>
+        </w:numPr>
+        <w:tabs>
+          <w:tab w:val="num" w:pos="1440"/>
+        </w:tabs>
+        <w:spacing w:before="100" w:beforeAutospacing="1" w:after="100" w:afterAutospacing="1" w:line="240" w:lineRule="auto"/>
+        <w:rPr>
+          <w:lang w:val="pl-PL"/>
+        </w:rPr>
+      </w:pPr>
+      <w:proofErr w:type="spellStart"/>
+      <w:r>
+        <w:rPr>
+          <w:lang w:val="pl-PL"/>
+        </w:rPr>
+        <w:t>kilometer</w:t>
+      </w:r>
+      <w:proofErr w:type="spellEnd"/>
+    </w:p>
+    <w:p>
+      <w:pPr>
+        <w:numPr>
+          <w:ilvl w:val="1"/>
+          <w:numId w:val="8"/>
+        </w:numPr>
+        <w:tabs>
+          <w:tab w:val="num" w:pos="1440"/>
+        </w:tabs>
+        <w:spacing w:before="100" w:beforeAutospacing="1" w:after="100" w:afterAutospacing="1" w:line="240" w:lineRule="auto"/>
+        <w:rPr>
+          <w:lang w:val="pl-PL"/>
+        </w:rPr>
+      </w:pPr>
+      <w:proofErr w:type="spellStart"/>
+      <w:r>
+        <w:rPr>
+          <w:lang w:val="pl-PL"/>
+        </w:rPr>
+        <w:t>age</w:t>
+      </w:r>
+      <w:proofErr w:type="spellEnd"/>
+    </w:p>
+    <w:p>
+      <w:pPr>
+        <w:numPr>
+          <w:ilvl w:val="0"/>
+          <w:numId w:val="8"/>
+        </w:numPr>
+        <w:spacing w:before="100" w:beforeAutospacing="1" w:after="100" w:afterAutospacing="1" w:line="240" w:lineRule="auto"/>
+        <w:rPr>
+          <w:lang w:val="pl-PL"/>
+        </w:rPr>
+      </w:pPr>
+      <w:proofErr w:type="spellStart"/>
+      <w:r>
+        <w:rPr>
+          <w:b/>
+          <w:bCs/>
+          <w:lang w:val="pl-PL"/>
+        </w:rPr>
+        <w:t>Categorical</w:t>
+      </w:r>
+      <w:proofErr w:type="spellEnd"/>
+      <w:r>
+        <w:rPr>
+          <w:b/>
+          <w:bCs/>
+          <w:lang w:val="pl-PL"/>
+        </w:rPr>
+        <w:t xml:space="preserve"> </w:t>
+      </w:r>
+      <w:proofErr w:type="spellStart"/>
+      <w:r>
+        <w:rPr>
+          <w:b/>
+          <w:bCs/>
+          <w:lang w:val="pl-PL"/>
+        </w:rPr>
+        <w:t>Features</w:t>
+      </w:r>
+      <w:proofErr w:type="spellEnd"/>
+      <w:r>
+        <w:rPr>
+          <w:b/>
+          <w:bCs/>
+          <w:lang w:val="pl-PL"/>
+        </w:rPr>
+        <w:t xml:space="preserve"> (</w:t>
+      </w:r>
+      <w:proofErr w:type="spellStart"/>
+      <w:r>
+        <w:rPr>
+          <w:b/>
+          <w:bCs/>
+          <w:lang w:val="pl-PL"/>
+        </w:rPr>
+        <w:t>encoded</w:t>
+      </w:r>
+      <w:proofErr w:type="spellEnd"/>
+      <w:r>
+        <w:rPr>
+          <w:b/>
+          <w:bCs/>
+          <w:lang w:val="pl-PL"/>
+        </w:rPr>
+        <w:t>):</w:t>
+      </w:r>
+    </w:p>
+    <w:p>
+      <w:pPr>
+        <w:numPr>
+          <w:ilvl w:val="1"/>
+          <w:numId w:val="8"/>
+        </w:numPr>
+        <w:tabs>
+          <w:tab w:val="num" w:pos="1440"/>
+        </w:tabs>
+        <w:spacing w:before="100" w:beforeAutospacing="1" w:after="100" w:afterAutospacing="1" w:line="240" w:lineRule="auto"/>
+      </w:pPr>
+      <w:r>
+        <w:t>gearbox (e.g., manual/automatic, encoded as 0/1)</w:t>
+      </w:r>
+    </w:p>
+    <w:p>
+      <w:pPr>
+        <w:numPr>
+          <w:ilvl w:val="1"/>
+          <w:numId w:val="8"/>
+        </w:numPr>
+        <w:spacing w:before="100" w:beforeAutospacing="1" w:after="100" w:afterAutospacing="1" w:line="240" w:lineRule="auto"/>
+        <w:rPr>
+          <w:lang w:val="pl-PL"/>
+        </w:rPr>
+      </w:pPr>
+      <w:proofErr w:type="spellStart"/>
+      <w:r>
+        <w:rPr>
+          <w:lang w:val="pl-PL"/>
+        </w:rPr>
+        <w:t>fuelType</w:t>
+      </w:r>
+      <w:proofErr w:type="spellEnd"/>
+      <w:r>
+        <w:rPr>
+          <w:lang w:val="pl-PL"/>
+        </w:rPr>
+        <w:t xml:space="preserve"> (</w:t>
+      </w:r>
+      <w:proofErr w:type="spellStart"/>
+      <w:r>
+        <w:rPr>
+          <w:lang w:val="pl-PL"/>
+        </w:rPr>
+        <w:t>encoded</w:t>
+      </w:r>
+      <w:proofErr w:type="spellEnd"/>
+      <w:r>
+        <w:rPr>
+          <w:lang w:val="pl-PL"/>
+        </w:rPr>
+        <w:t xml:space="preserve"> as 0/1)</w:t>
+      </w:r>
+    </w:p>
+    <w:p>
+      <w:pPr>
+        <w:spacing w:before="100" w:beforeAutospacing="1" w:after="100" w:afterAutospacing="1" w:line="240" w:lineRule="auto"/>
+      </w:pPr>
+      <w:r>
+        <w:t>Also, we presented a simple statistical summary</w:t>
+      </w:r>
+      <w:r>
+        <w:t xml:space="preserve"> (after cleaning</w:t>
+      </w:r>
+      <w:r>
+        <w:t xml:space="preserve"> and encoding):</w:t>
+      </w:r>
+    </w:p>
+    <w:p>
+      <w:pPr>
+        <w:numPr>
+          <w:ilvl w:val="1"/>
+          <w:numId w:val="8"/>
+        </w:numPr>
+        <w:spacing w:before="100" w:beforeAutospacing="1" w:after="100" w:afterAutospacing="1" w:line="240" w:lineRule="auto"/>
+      </w:pPr>
+      <w:r>
+        <w:t>price: mean ≈ 7,287; median = 4,499; min = 1; max = 200,000</w:t>
+      </w:r>
+      <w:r>
+        <w:t xml:space="preserve"> (before cleaning we had prices like </w:t>
+      </w:r>
+      <w:r>
+        <w:t>99999999</w:t>
+      </w:r>
+      <w:r>
+        <w:t xml:space="preserve"> for example. Do we even know if the authors of the article removed that?)</w:t>
+      </w:r>
+    </w:p>
+    <w:p>
+      <w:pPr>
+        <w:numPr>
+          <w:ilvl w:val="1"/>
+          <w:numId w:val="8"/>
+        </w:numPr>
+        <w:tabs>
+          <w:tab w:val="num" w:pos="1440"/>
+        </w:tabs>
+        <w:spacing w:before="100" w:beforeAutospacing="1" w:after="100" w:afterAutospacing="1" w:line="240" w:lineRule="auto"/>
+        <w:rPr>
+          <w:lang w:val="pl-PL"/>
+        </w:rPr>
+      </w:pPr>
+      <w:proofErr w:type="spellStart"/>
+      <w:r>
+        <w:rPr>
+          <w:lang w:val="pl-PL"/>
+        </w:rPr>
+        <w:t>powerPS</w:t>
+      </w:r>
+      <w:proofErr w:type="spellEnd"/>
+      <w:r>
+        <w:rPr>
+          <w:lang w:val="pl-PL"/>
+        </w:rPr>
+        <w:t xml:space="preserve">: </w:t>
+      </w:r>
+      <w:proofErr w:type="spellStart"/>
+      <w:r>
+        <w:rPr>
+          <w:lang w:val="pl-PL"/>
+        </w:rPr>
+        <w:t>mean</w:t>
+      </w:r>
+      <w:proofErr w:type="spellEnd"/>
+      <w:r>
+        <w:rPr>
+          <w:lang w:val="pl-PL"/>
+        </w:rPr>
+        <w:t xml:space="preserve"> ≈ 133; min = 1; max = 20,000</w:t>
+      </w:r>
+    </w:p>
+    <w:p>
+      <w:pPr>
+        <w:numPr>
+          <w:ilvl w:val="1"/>
+          <w:numId w:val="8"/>
+        </w:numPr>
+        <w:tabs>
+          <w:tab w:val="num" w:pos="1440"/>
+        </w:tabs>
+        <w:spacing w:before="100" w:beforeAutospacing="1" w:after="100" w:afterAutospacing="1" w:line="240" w:lineRule="auto"/>
+        <w:rPr>
+          <w:lang w:val="pl-PL"/>
+        </w:rPr>
+      </w:pPr>
+      <w:proofErr w:type="spellStart"/>
+      <w:r>
+        <w:rPr>
+          <w:lang w:val="pl-PL"/>
+        </w:rPr>
+        <w:t>kilometer</w:t>
+      </w:r>
+      <w:proofErr w:type="spellEnd"/>
+      <w:r>
+        <w:rPr>
+          <w:lang w:val="pl-PL"/>
+        </w:rPr>
+        <w:t xml:space="preserve">: </w:t>
+      </w:r>
+      <w:proofErr w:type="spellStart"/>
+      <w:r>
+        <w:rPr>
+          <w:lang w:val="pl-PL"/>
+        </w:rPr>
+        <w:t>mean</w:t>
+      </w:r>
+      <w:proofErr w:type="spellEnd"/>
+      <w:r>
+        <w:rPr>
+          <w:lang w:val="pl-PL"/>
+        </w:rPr>
+        <w:t xml:space="preserve"> ≈ 122,425; min = 5,000; max = 150,000</w:t>
+      </w:r>
+    </w:p>
+    <w:p>
+      <w:pPr>
+        <w:numPr>
+          <w:ilvl w:val="1"/>
+          <w:numId w:val="8"/>
+        </w:numPr>
+        <w:tabs>
+          <w:tab w:val="num" w:pos="1440"/>
+        </w:tabs>
+        <w:spacing w:before="100" w:beforeAutospacing="1" w:after="100" w:afterAutospacing="1" w:line="240" w:lineRule="auto"/>
+        <w:rPr>
+          <w:lang w:val="pl-PL"/>
+        </w:rPr>
+      </w:pPr>
+      <w:proofErr w:type="spellStart"/>
+      <w:r>
+        <w:rPr>
+          <w:lang w:val="pl-PL"/>
+        </w:rPr>
+        <w:t>age</w:t>
+      </w:r>
+      <w:proofErr w:type="spellEnd"/>
+      <w:r>
+        <w:rPr>
+          <w:lang w:val="pl-PL"/>
+        </w:rPr>
+        <w:t xml:space="preserve">: </w:t>
+      </w:r>
+      <w:proofErr w:type="spellStart"/>
+      <w:r>
+        <w:rPr>
+          <w:lang w:val="pl-PL"/>
+        </w:rPr>
+        <w:t>mean</w:t>
+      </w:r>
+      <w:proofErr w:type="spellEnd"/>
+      <w:r>
+        <w:rPr>
+          <w:lang w:val="pl-PL"/>
+        </w:rPr>
+        <w:t xml:space="preserve"> ≈ 11.9; min = 1; max = 30</w:t>
+      </w:r>
+    </w:p>
+    <w:p>
+      <w:pPr>
+        <w:numPr>
+          <w:ilvl w:val="1"/>
+          <w:numId w:val="8"/>
+        </w:numPr>
+        <w:tabs>
+          <w:tab w:val="num" w:pos="1440"/>
+        </w:tabs>
+        <w:spacing w:before="100" w:beforeAutospacing="1" w:after="100" w:afterAutospacing="1" w:line="240" w:lineRule="auto"/>
+      </w:pPr>
+      <w:r>
+        <w:t xml:space="preserve">gearbox and </w:t>
+      </w:r>
+      <w:proofErr w:type="spellStart"/>
+      <w:r>
+        <w:t>fuelType</w:t>
+      </w:r>
+      <w:proofErr w:type="spellEnd"/>
+      <w:r>
+        <w:t>: encoded as binary variables</w:t>
+      </w:r>
+    </w:p>
+    <w:p>
+      <w:pPr>
+        <w:spacing w:before="100" w:beforeAutospacing="1" w:after="100" w:afterAutospacing="1" w:line="240" w:lineRule="auto"/>
+      </w:pPr>
+    </w:p>
+    <w:p>
+      <w:pPr>
+        <w:spacing w:before="100" w:beforeAutospacing="1" w:after="100" w:afterAutospacing="1" w:line="240" w:lineRule="auto"/>
+      </w:pPr>
+    </w:p>
+    <w:p>
+      <w:pPr>
+        <w:pStyle w:val="Akapitzlist"/>
+      </w:pPr>
+    </w:p>
+    <w:p/>
     <w:p/>
     <w:p/>
     <w:sectPr>
@@ -1306,6 +2003,155 @@
     </w:lvl>
   </w:abstractNum>
   <w:abstractNum w:abstractNumId="2" w15:restartNumberingAfterBreak="0">
+    <w:nsid w:val="26567D61"/>
+    <w:multiLevelType w:val="multilevel"/>
+    <w:tmpl w:val="8F0C4C94"/>
+    <w:lvl w:ilvl="0">
+      <w:start w:val="1"/>
+      <w:numFmt w:val="bullet"/>
+      <w:lvlText w:val=""/>
+      <w:lvlJc w:val="left"/>
+      <w:pPr>
+        <w:tabs>
+          <w:tab w:val="num" w:pos="720"/>
+        </w:tabs>
+        <w:ind w:left="720" w:hanging="360"/>
+      </w:pPr>
+      <w:rPr>
+        <w:rFonts w:ascii="Symbol" w:hAnsi="Symbol" w:hint="default"/>
+        <w:sz w:val="20"/>
+      </w:rPr>
+    </w:lvl>
+    <w:lvl w:ilvl="1" w:tentative="1">
+      <w:start w:val="1"/>
+      <w:numFmt w:val="bullet"/>
+      <w:lvlText w:val="o"/>
+      <w:lvlJc w:val="left"/>
+      <w:pPr>
+        <w:tabs>
+          <w:tab w:val="num" w:pos="1440"/>
+        </w:tabs>
+        <w:ind w:left="1440" w:hanging="360"/>
+      </w:pPr>
+      <w:rPr>
+        <w:rFonts w:ascii="Courier New" w:hAnsi="Courier New" w:hint="default"/>
+        <w:sz w:val="20"/>
+      </w:rPr>
+    </w:lvl>
+    <w:lvl w:ilvl="2" w:tentative="1">
+      <w:start w:val="1"/>
+      <w:numFmt w:val="bullet"/>
+      <w:lvlText w:val=""/>
+      <w:lvlJc w:val="left"/>
+      <w:pPr>
+        <w:tabs>
+          <w:tab w:val="num" w:pos="2160"/>
+        </w:tabs>
+        <w:ind w:left="2160" w:hanging="360"/>
+      </w:pPr>
+      <w:rPr>
+        <w:rFonts w:ascii="Wingdings" w:hAnsi="Wingdings" w:hint="default"/>
+        <w:sz w:val="20"/>
+      </w:rPr>
+    </w:lvl>
+    <w:lvl w:ilvl="3" w:tentative="1">
+      <w:start w:val="1"/>
+      <w:numFmt w:val="bullet"/>
+      <w:lvlText w:val=""/>
+      <w:lvlJc w:val="left"/>
+      <w:pPr>
+        <w:tabs>
+          <w:tab w:val="num" w:pos="2880"/>
+        </w:tabs>
+        <w:ind w:left="2880" w:hanging="360"/>
+      </w:pPr>
+      <w:rPr>
+        <w:rFonts w:ascii="Wingdings" w:hAnsi="Wingdings" w:hint="default"/>
+        <w:sz w:val="20"/>
+      </w:rPr>
+    </w:lvl>
+    <w:lvl w:ilvl="4" w:tentative="1">
+      <w:start w:val="1"/>
+      <w:numFmt w:val="bullet"/>
+      <w:lvlText w:val=""/>
+      <w:lvlJc w:val="left"/>
+      <w:pPr>
+        <w:tabs>
+          <w:tab w:val="num" w:pos="3600"/>
+        </w:tabs>
+        <w:ind w:left="3600" w:hanging="360"/>
+      </w:pPr>
+      <w:rPr>
+        <w:rFonts w:ascii="Wingdings" w:hAnsi="Wingdings" w:hint="default"/>
+        <w:sz w:val="20"/>
+      </w:rPr>
+    </w:lvl>
+    <w:lvl w:ilvl="5" w:tentative="1">
+      <w:start w:val="1"/>
+      <w:numFmt w:val="bullet"/>
+      <w:lvlText w:val=""/>
+      <w:lvlJc w:val="left"/>
+      <w:pPr>
+        <w:tabs>
+          <w:tab w:val="num" w:pos="4320"/>
+        </w:tabs>
+        <w:ind w:left="4320" w:hanging="360"/>
+      </w:pPr>
+      <w:rPr>
+        <w:rFonts w:ascii="Wingdings" w:hAnsi="Wingdings" w:hint="default"/>
+        <w:sz w:val="20"/>
+      </w:rPr>
+    </w:lvl>
+    <w:lvl w:ilvl="6" w:tentative="1">
+      <w:start w:val="1"/>
+      <w:numFmt w:val="bullet"/>
+      <w:lvlText w:val=""/>
+      <w:lvlJc w:val="left"/>
+      <w:pPr>
+        <w:tabs>
+          <w:tab w:val="num" w:pos="5040"/>
+        </w:tabs>
+        <w:ind w:left="5040" w:hanging="360"/>
+      </w:pPr>
+      <w:rPr>
+        <w:rFonts w:ascii="Wingdings" w:hAnsi="Wingdings" w:hint="default"/>
+        <w:sz w:val="20"/>
+      </w:rPr>
+    </w:lvl>
+    <w:lvl w:ilvl="7" w:tentative="1">
+      <w:start w:val="1"/>
+      <w:numFmt w:val="bullet"/>
+      <w:lvlText w:val=""/>
+      <w:lvlJc w:val="left"/>
+      <w:pPr>
+        <w:tabs>
+          <w:tab w:val="num" w:pos="5760"/>
+        </w:tabs>
+        <w:ind w:left="5760" w:hanging="360"/>
+      </w:pPr>
+      <w:rPr>
+        <w:rFonts w:ascii="Wingdings" w:hAnsi="Wingdings" w:hint="default"/>
+        <w:sz w:val="20"/>
+      </w:rPr>
+    </w:lvl>
+    <w:lvl w:ilvl="8" w:tentative="1">
+      <w:start w:val="1"/>
+      <w:numFmt w:val="bullet"/>
+      <w:lvlText w:val=""/>
+      <w:lvlJc w:val="left"/>
+      <w:pPr>
+        <w:tabs>
+          <w:tab w:val="num" w:pos="6480"/>
+        </w:tabs>
+        <w:ind w:left="6480" w:hanging="360"/>
+      </w:pPr>
+      <w:rPr>
+        <w:rFonts w:ascii="Wingdings" w:hAnsi="Wingdings" w:hint="default"/>
+        <w:sz w:val="20"/>
+      </w:rPr>
+    </w:lvl>
+  </w:abstractNum>
+  <w:abstractNum w:abstractNumId="3" w15:restartNumberingAfterBreak="0">
     <w:nsid w:val="27337712"/>
     <w:multiLevelType w:val="hybridMultilevel"/>
     <w:tmpl w:val="72780A42"/>
@@ -1418,7 +2264,265 @@
       </w:rPr>
     </w:lvl>
   </w:abstractNum>
-  <w:abstractNum w:abstractNumId="3" w15:restartNumberingAfterBreak="0">
+  <w:abstractNum w:abstractNumId="4" w15:restartNumberingAfterBreak="0">
+    <w:nsid w:val="3E73057A"/>
+    <w:multiLevelType w:val="multilevel"/>
+    <w:tmpl w:val="05FCF784"/>
+    <w:lvl w:ilvl="0">
+      <w:start w:val="1"/>
+      <w:numFmt w:val="bullet"/>
+      <w:lvlText w:val=""/>
+      <w:lvlJc w:val="left"/>
+      <w:pPr>
+        <w:tabs>
+          <w:tab w:val="num" w:pos="720"/>
+        </w:tabs>
+        <w:ind w:left="720" w:hanging="360"/>
+      </w:pPr>
+      <w:rPr>
+        <w:rFonts w:ascii="Symbol" w:hAnsi="Symbol" w:hint="default"/>
+        <w:sz w:val="20"/>
+      </w:rPr>
+    </w:lvl>
+    <w:lvl w:ilvl="1">
+      <w:start w:val="1"/>
+      <w:numFmt w:val="bullet"/>
+      <w:lvlText w:val=""/>
+      <w:lvlJc w:val="left"/>
+      <w:pPr>
+        <w:ind w:left="1440" w:hanging="360"/>
+      </w:pPr>
+      <w:rPr>
+        <w:rFonts w:ascii="Symbol" w:hAnsi="Symbol" w:hint="default"/>
+      </w:rPr>
+    </w:lvl>
+    <w:lvl w:ilvl="2" w:tentative="1">
+      <w:start w:val="1"/>
+      <w:numFmt w:val="bullet"/>
+      <w:lvlText w:val=""/>
+      <w:lvlJc w:val="left"/>
+      <w:pPr>
+        <w:tabs>
+          <w:tab w:val="num" w:pos="2160"/>
+        </w:tabs>
+        <w:ind w:left="2160" w:hanging="360"/>
+      </w:pPr>
+      <w:rPr>
+        <w:rFonts w:ascii="Wingdings" w:hAnsi="Wingdings" w:hint="default"/>
+        <w:sz w:val="20"/>
+      </w:rPr>
+    </w:lvl>
+    <w:lvl w:ilvl="3" w:tentative="1">
+      <w:start w:val="1"/>
+      <w:numFmt w:val="bullet"/>
+      <w:lvlText w:val=""/>
+      <w:lvlJc w:val="left"/>
+      <w:pPr>
+        <w:tabs>
+          <w:tab w:val="num" w:pos="2880"/>
+        </w:tabs>
+        <w:ind w:left="2880" w:hanging="360"/>
+      </w:pPr>
+      <w:rPr>
+        <w:rFonts w:ascii="Wingdings" w:hAnsi="Wingdings" w:hint="default"/>
+        <w:sz w:val="20"/>
+      </w:rPr>
+    </w:lvl>
+    <w:lvl w:ilvl="4" w:tentative="1">
+      <w:start w:val="1"/>
+      <w:numFmt w:val="bullet"/>
+      <w:lvlText w:val=""/>
+      <w:lvlJc w:val="left"/>
+      <w:pPr>
+        <w:tabs>
+          <w:tab w:val="num" w:pos="3600"/>
+        </w:tabs>
+        <w:ind w:left="3600" w:hanging="360"/>
+      </w:pPr>
+      <w:rPr>
+        <w:rFonts w:ascii="Wingdings" w:hAnsi="Wingdings" w:hint="default"/>
+        <w:sz w:val="20"/>
+      </w:rPr>
+    </w:lvl>
+    <w:lvl w:ilvl="5" w:tentative="1">
+      <w:start w:val="1"/>
+      <w:numFmt w:val="bullet"/>
+      <w:lvlText w:val=""/>
+      <w:lvlJc w:val="left"/>
+      <w:pPr>
+        <w:tabs>
+          <w:tab w:val="num" w:pos="4320"/>
+        </w:tabs>
+        <w:ind w:left="4320" w:hanging="360"/>
+      </w:pPr>
+      <w:rPr>
+        <w:rFonts w:ascii="Wingdings" w:hAnsi="Wingdings" w:hint="default"/>
+        <w:sz w:val="20"/>
+      </w:rPr>
+    </w:lvl>
+    <w:lvl w:ilvl="6" w:tentative="1">
+      <w:start w:val="1"/>
+      <w:numFmt w:val="bullet"/>
+      <w:lvlText w:val=""/>
+      <w:lvlJc w:val="left"/>
+      <w:pPr>
+        <w:tabs>
+          <w:tab w:val="num" w:pos="5040"/>
+        </w:tabs>
+        <w:ind w:left="5040" w:hanging="360"/>
+      </w:pPr>
+      <w:rPr>
+        <w:rFonts w:ascii="Wingdings" w:hAnsi="Wingdings" w:hint="default"/>
+        <w:sz w:val="20"/>
+      </w:rPr>
+    </w:lvl>
+    <w:lvl w:ilvl="7" w:tentative="1">
+      <w:start w:val="1"/>
+      <w:numFmt w:val="bullet"/>
+      <w:lvlText w:val=""/>
+      <w:lvlJc w:val="left"/>
+      <w:pPr>
+        <w:tabs>
+          <w:tab w:val="num" w:pos="5760"/>
+        </w:tabs>
+        <w:ind w:left="5760" w:hanging="360"/>
+      </w:pPr>
+      <w:rPr>
+        <w:rFonts w:ascii="Wingdings" w:hAnsi="Wingdings" w:hint="default"/>
+        <w:sz w:val="20"/>
+      </w:rPr>
+    </w:lvl>
+    <w:lvl w:ilvl="8" w:tentative="1">
+      <w:start w:val="1"/>
+      <w:numFmt w:val="bullet"/>
+      <w:lvlText w:val=""/>
+      <w:lvlJc w:val="left"/>
+      <w:pPr>
+        <w:tabs>
+          <w:tab w:val="num" w:pos="6480"/>
+        </w:tabs>
+        <w:ind w:left="6480" w:hanging="360"/>
+      </w:pPr>
+      <w:rPr>
+        <w:rFonts w:ascii="Wingdings" w:hAnsi="Wingdings" w:hint="default"/>
+        <w:sz w:val="20"/>
+      </w:rPr>
+    </w:lvl>
+  </w:abstractNum>
+  <w:abstractNum w:abstractNumId="5" w15:restartNumberingAfterBreak="0">
+    <w:nsid w:val="3F735AE9"/>
+    <w:multiLevelType w:val="hybridMultilevel"/>
+    <w:tmpl w:val="C4F23308"/>
+    <w:lvl w:ilvl="0" w:tplc="04150001">
+      <w:start w:val="1"/>
+      <w:numFmt w:val="bullet"/>
+      <w:lvlText w:val=""/>
+      <w:lvlJc w:val="left"/>
+      <w:pPr>
+        <w:ind w:left="720" w:hanging="360"/>
+      </w:pPr>
+      <w:rPr>
+        <w:rFonts w:ascii="Symbol" w:hAnsi="Symbol" w:hint="default"/>
+      </w:rPr>
+    </w:lvl>
+    <w:lvl w:ilvl="1" w:tplc="04150003" w:tentative="1">
+      <w:start w:val="1"/>
+      <w:numFmt w:val="bullet"/>
+      <w:lvlText w:val="o"/>
+      <w:lvlJc w:val="left"/>
+      <w:pPr>
+        <w:ind w:left="1440" w:hanging="360"/>
+      </w:pPr>
+      <w:rPr>
+        <w:rFonts w:ascii="Courier New" w:hAnsi="Courier New" w:cs="Courier New" w:hint="default"/>
+      </w:rPr>
+    </w:lvl>
+    <w:lvl w:ilvl="2" w:tplc="04150005" w:tentative="1">
+      <w:start w:val="1"/>
+      <w:numFmt w:val="bullet"/>
+      <w:lvlText w:val=""/>
+      <w:lvlJc w:val="left"/>
+      <w:pPr>
+        <w:ind w:left="2160" w:hanging="360"/>
+      </w:pPr>
+      <w:rPr>
+        <w:rFonts w:ascii="Wingdings" w:hAnsi="Wingdings" w:hint="default"/>
+      </w:rPr>
+    </w:lvl>
+    <w:lvl w:ilvl="3" w:tplc="04150001" w:tentative="1">
+      <w:start w:val="1"/>
+      <w:numFmt w:val="bullet"/>
+      <w:lvlText w:val=""/>
+      <w:lvlJc w:val="left"/>
+      <w:pPr>
+        <w:ind w:left="2880" w:hanging="360"/>
+      </w:pPr>
+      <w:rPr>
+        <w:rFonts w:ascii="Symbol" w:hAnsi="Symbol" w:hint="default"/>
+      </w:rPr>
+    </w:lvl>
+    <w:lvl w:ilvl="4" w:tplc="04150003" w:tentative="1">
+      <w:start w:val="1"/>
+      <w:numFmt w:val="bullet"/>
+      <w:lvlText w:val="o"/>
+      <w:lvlJc w:val="left"/>
+      <w:pPr>
+        <w:ind w:left="3600" w:hanging="360"/>
+      </w:pPr>
+      <w:rPr>
+        <w:rFonts w:ascii="Courier New" w:hAnsi="Courier New" w:cs="Courier New" w:hint="default"/>
+      </w:rPr>
+    </w:lvl>
+    <w:lvl w:ilvl="5" w:tplc="04150005" w:tentative="1">
+      <w:start w:val="1"/>
+      <w:numFmt w:val="bullet"/>
+      <w:lvlText w:val=""/>
+      <w:lvlJc w:val="left"/>
+      <w:pPr>
+        <w:ind w:left="4320" w:hanging="360"/>
+      </w:pPr>
+      <w:rPr>
+        <w:rFonts w:ascii="Wingdings" w:hAnsi="Wingdings" w:hint="default"/>
+      </w:rPr>
+    </w:lvl>
+    <w:lvl w:ilvl="6" w:tplc="04150001" w:tentative="1">
+      <w:start w:val="1"/>
+      <w:numFmt w:val="bullet"/>
+      <w:lvlText w:val=""/>
+      <w:lvlJc w:val="left"/>
+      <w:pPr>
+        <w:ind w:left="5040" w:hanging="360"/>
+      </w:pPr>
+      <w:rPr>
+        <w:rFonts w:ascii="Symbol" w:hAnsi="Symbol" w:hint="default"/>
+      </w:rPr>
+    </w:lvl>
+    <w:lvl w:ilvl="7" w:tplc="04150003" w:tentative="1">
+      <w:start w:val="1"/>
+      <w:numFmt w:val="bullet"/>
+      <w:lvlText w:val="o"/>
+      <w:lvlJc w:val="left"/>
+      <w:pPr>
+        <w:ind w:left="5760" w:hanging="360"/>
+      </w:pPr>
+      <w:rPr>
+        <w:rFonts w:ascii="Courier New" w:hAnsi="Courier New" w:cs="Courier New" w:hint="default"/>
+      </w:rPr>
+    </w:lvl>
+    <w:lvl w:ilvl="8" w:tplc="04150005" w:tentative="1">
+      <w:start w:val="1"/>
+      <w:numFmt w:val="bullet"/>
+      <w:lvlText w:val=""/>
+      <w:lvlJc w:val="left"/>
+      <w:pPr>
+        <w:ind w:left="6480" w:hanging="360"/>
+      </w:pPr>
+      <w:rPr>
+        <w:rFonts w:ascii="Wingdings" w:hAnsi="Wingdings" w:hint="default"/>
+      </w:rPr>
+    </w:lvl>
+  </w:abstractNum>
+  <w:abstractNum w:abstractNumId="6" w15:restartNumberingAfterBreak="0">
     <w:nsid w:val="70E60248"/>
     <w:multiLevelType w:val="hybridMultilevel"/>
     <w:tmpl w:val="0EF04DC6"/>
@@ -1530,7 +2634,7 @@
       </w:rPr>
     </w:lvl>
   </w:abstractNum>
-  <w:abstractNum w:abstractNumId="4" w15:restartNumberingAfterBreak="0">
+  <w:abstractNum w:abstractNumId="7" w15:restartNumberingAfterBreak="0">
     <w:nsid w:val="7B0D7703"/>
     <w:multiLevelType w:val="hybridMultilevel"/>
     <w:tmpl w:val="E1A2BD6E"/>
@@ -1646,16 +2750,25 @@
     <w:abstractNumId w:val="0"/>
   </w:num>
   <w:num w:numId="2" w16cid:durableId="508258941">
-    <w:abstractNumId w:val="3"/>
+    <w:abstractNumId w:val="6"/>
   </w:num>
   <w:num w:numId="3" w16cid:durableId="666713108">
-    <w:abstractNumId w:val="4"/>
+    <w:abstractNumId w:val="7"/>
   </w:num>
   <w:num w:numId="4" w16cid:durableId="1098409684">
-    <w:abstractNumId w:val="2"/>
+    <w:abstractNumId w:val="3"/>
   </w:num>
   <w:num w:numId="5" w16cid:durableId="1965190209">
     <w:abstractNumId w:val="1"/>
+  </w:num>
+  <w:num w:numId="6" w16cid:durableId="1915584094">
+    <w:abstractNumId w:val="5"/>
+  </w:num>
+  <w:num w:numId="7" w16cid:durableId="732848936">
+    <w:abstractNumId w:val="2"/>
+  </w:num>
+  <w:num w:numId="8" w16cid:durableId="359864843">
+    <w:abstractNumId w:val="4"/>
   </w:num>
 </w:numbering>
 </file>
@@ -2599,6 +3712,25 @@
       <w:shd w:val="clear" w:color="auto" w:fill="E1DFDD"/>
     </w:rPr>
   </w:style>
+  <w:style w:type="paragraph" w:styleId="NormalnyWeb">
+    <w:name w:val="Normal (Web)"/>
+    <w:basedOn w:val="Normalny"/>
+    <w:uiPriority w:val="99"/>
+    <w:semiHidden/>
+    <w:unhideWhenUsed/>
+    <w:rsid w:val="001006DC"/>
+    <w:pPr>
+      <w:spacing w:before="100" w:beforeAutospacing="1" w:after="100" w:afterAutospacing="1" w:line="240" w:lineRule="auto"/>
+    </w:pPr>
+    <w:rPr>
+      <w:rFonts w:ascii="Times New Roman" w:eastAsia="Times New Roman" w:hAnsi="Times New Roman" w:cs="Times New Roman"/>
+      <w:kern w:val="0"/>
+      <w:sz w:val="24"/>
+      <w:szCs w:val="24"/>
+      <w:lang w:val="pl-PL" w:eastAsia="pl-PL"/>
+      <w14:ligatures w14:val="none"/>
+    </w:rPr>
+  </w:style>
 </w:styles>
 </file>
 

</xml_diff>

<commit_message>
fixing a mistake in the review section
</commit_message>
<xml_diff>
--- a/When searching for interesting articles we found an article called.docx
+++ b/When searching for interesting articles we found an article called.docx
@@ -584,22 +584,6 @@
       <w:r>
         <w:t xml:space="preserve">. </w:t>
       </w:r>
-    </w:p>
-    <w:p>
-      <w:r>
-        <w:t>According to the authors: “The model was trained using mean squared error as a measure of the inaccuracy of the predictions performed (criterion = '</w:t>
-      </w:r>
-      <w:proofErr w:type="spellStart"/>
-      <w:r>
-        <w:t>mse</w:t>
-      </w:r>
-      <w:proofErr w:type="spellEnd"/>
-      <w:r>
-        <w:t xml:space="preserve">').” Yet there was no mention of MAE, MSE, MAPE, nothing, only R2 was used as a comparison which should be the basis of model performance, but not the overall result. </w:t>
-      </w:r>
-      <w:r>
-        <w:t>Nowadays, R2 is used as an absolute minimum, with some performance metrics (AIC/BIC for econometrics, MAE MAPE MSE for regression, F1 accuracy recall precision for classification) seen as the standard.</w:t>
-      </w:r>
       <w:r>
         <w:br/>
       </w:r>
@@ -669,33 +653,33 @@
     </w:p>
     <w:p>
       <w:r>
+        <w:t xml:space="preserve">The authors </w:t>
+      </w:r>
+      <w:r>
+        <w:t xml:space="preserve">note the trade-offs between these approaches but </w:t>
+      </w:r>
+      <w:r>
+        <w:rPr>
+          <w:b/>
+          <w:bCs/>
+        </w:rPr>
+        <w:t>do not</w:t>
+      </w:r>
+      <w:r>
+        <w:t xml:space="preserve"> provide a systematic analysis or justification for the final choice.</w:t>
+      </w:r>
+    </w:p>
+    <w:p>
+      <w:r>
+        <w:t>It’s hard to say there’s any code but we have something we could base our reproducibility on. We have some small code chunks, for example:</w:t>
+      </w:r>
+    </w:p>
+    <w:p>
+      <w:r>
+        <w:rPr>
+          <w:noProof/>
+        </w:rPr>
         <w:lastRenderedPageBreak/>
-        <w:t xml:space="preserve">The authors </w:t>
-      </w:r>
-      <w:r>
-        <w:t xml:space="preserve">note the trade-offs between these approaches but </w:t>
-      </w:r>
-      <w:r>
-        <w:rPr>
-          <w:b/>
-          <w:bCs/>
-        </w:rPr>
-        <w:t>do not</w:t>
-      </w:r>
-      <w:r>
-        <w:t xml:space="preserve"> provide a systematic analysis or justification for the final choice.</w:t>
-      </w:r>
-    </w:p>
-    <w:p>
-      <w:r>
-        <w:t>It’s hard to say there’s any code but we have something we could base our reproducibility on. We have some small code chunks, for example:</w:t>
-      </w:r>
-    </w:p>
-    <w:p>
-      <w:r>
-        <w:rPr>
-          <w:noProof/>
-        </w:rPr>
         <w:drawing>
           <wp:inline distT="0" distB="0" distL="0" distR="0" wp14:anchorId="507AABD0" wp14:editId="109B5D5B">
             <wp:extent cx="3442855" cy="2972292"/>
@@ -957,21 +941,6 @@
           <w:b/>
           <w:bCs/>
         </w:rPr>
-        <w:t>Only R2 reported as a performance metric</w:t>
-      </w:r>
-    </w:p>
-    <w:p>
-      <w:pPr>
-        <w:numPr>
-          <w:ilvl w:val="0"/>
-          <w:numId w:val="5"/>
-        </w:numPr>
-      </w:pPr>
-      <w:r>
-        <w:rPr>
-          <w:b/>
-          <w:bCs/>
-        </w:rPr>
         <w:t>No validation of overfitting or robustness</w:t>
       </w:r>
     </w:p>
@@ -1036,7 +1005,6 @@
         </w:numPr>
       </w:pPr>
       <w:r>
-        <w:lastRenderedPageBreak/>
         <w:t xml:space="preserve">We dropped </w:t>
       </w:r>
       <w:r>
@@ -1119,6 +1087,7 @@
           <w:b/>
           <w:bCs/>
         </w:rPr>
+        <w:lastRenderedPageBreak/>
         <w:t>offerType</w:t>
       </w:r>
       <w:proofErr w:type="spellEnd"/>
@@ -1708,6 +1677,14 @@
       <w:proofErr w:type="spellEnd"/>
       <w:r>
         <w:t>: encoded as binary variables</w:t>
+      </w:r>
+    </w:p>
+    <w:p>
+      <w:pPr>
+        <w:spacing w:before="100" w:beforeAutospacing="1" w:after="100" w:afterAutospacing="1" w:line="240" w:lineRule="auto"/>
+      </w:pPr>
+      <w:r>
+        <w:t>With our dataset ready for modelling</w:t>
       </w:r>
     </w:p>
     <w:p>

</xml_diff>

<commit_message>
added some code snippets, forgot about that
</commit_message>
<xml_diff>
--- a/When searching for interesting articles we found an article called.docx
+++ b/When searching for interesting articles we found an article called.docx
@@ -4,15 +4,7 @@
   <w:body>
     <w:p>
       <w:r>
-        <w:t xml:space="preserve">When searching for interesting articles we found an article called „reduction of information </w:t>
-      </w:r>
-      <w:proofErr w:type="spellStart"/>
-      <w:r>
-        <w:t>assymetry</w:t>
-      </w:r>
-      <w:proofErr w:type="spellEnd"/>
-      <w:r>
-        <w:t xml:space="preserve"> in the used car</w:t>
+        <w:t>When searching for interesting articles we found an article called „reduction of information assymetry in the used car</w:t>
       </w:r>
       <w:r>
         <w:t xml:space="preserve"> market using random forest method”.</w:t>
@@ -40,15 +32,7 @@
         <w:t>. This makes it impossible for readers to access the same data and replicate the analysis.</w:t>
       </w:r>
       <w:r>
-        <w:t xml:space="preserve"> We later found the dataset on Kaggle and uploaded it into our </w:t>
-      </w:r>
-      <w:proofErr w:type="spellStart"/>
-      <w:r>
-        <w:t>github</w:t>
-      </w:r>
-      <w:proofErr w:type="spellEnd"/>
-      <w:r>
-        <w:t xml:space="preserve">, but it was no easy task. </w:t>
+        <w:t xml:space="preserve"> We later found the dataset on Kaggle and uploaded it into our github, but it was no easy task. </w:t>
       </w:r>
       <w:r>
         <w:t xml:space="preserve">Here’s the link - </w:t>
@@ -75,7 +59,6 @@
       <w:pPr>
         <w:pStyle w:val="Akapitzlist"/>
       </w:pPr>
-      <w:proofErr w:type="spellStart"/>
       <w:r>
         <w:rPr>
           <w:b/>
@@ -83,7 +66,6 @@
         </w:rPr>
         <w:t>dateCrawled</w:t>
       </w:r>
-      <w:proofErr w:type="spellEnd"/>
       <w:r>
         <w:t xml:space="preserve"> – date of the last indexation by the web crawler</w:t>
       </w:r>
@@ -122,7 +104,6 @@
       <w:pPr>
         <w:pStyle w:val="Akapitzlist"/>
       </w:pPr>
-      <w:proofErr w:type="spellStart"/>
       <w:r>
         <w:rPr>
           <w:b/>
@@ -130,7 +111,6 @@
         </w:rPr>
         <w:t>offerType</w:t>
       </w:r>
-      <w:proofErr w:type="spellEnd"/>
       <w:r>
         <w:t xml:space="preserve"> – type of offer</w:t>
       </w:r>
@@ -154,7 +134,6 @@
       <w:pPr>
         <w:pStyle w:val="Akapitzlist"/>
       </w:pPr>
-      <w:proofErr w:type="spellStart"/>
       <w:r>
         <w:rPr>
           <w:b/>
@@ -162,13 +141,11 @@
         </w:rPr>
         <w:t>abtest</w:t>
       </w:r>
-      <w:proofErr w:type="spellEnd"/>
     </w:p>
     <w:p>
       <w:pPr>
         <w:pStyle w:val="Akapitzlist"/>
       </w:pPr>
-      <w:proofErr w:type="spellStart"/>
       <w:r>
         <w:rPr>
           <w:b/>
@@ -176,7 +153,6 @@
         </w:rPr>
         <w:t>vehicleType</w:t>
       </w:r>
-      <w:proofErr w:type="spellEnd"/>
       <w:r>
         <w:t xml:space="preserve"> – vehicle type (estate, SUV, limousine, etc.)</w:t>
       </w:r>
@@ -185,7 +161,6 @@
       <w:pPr>
         <w:pStyle w:val="Akapitzlist"/>
       </w:pPr>
-      <w:proofErr w:type="spellStart"/>
       <w:r>
         <w:rPr>
           <w:b/>
@@ -193,7 +168,6 @@
         </w:rPr>
         <w:t>yearOfRegistration</w:t>
       </w:r>
-      <w:proofErr w:type="spellEnd"/>
       <w:r>
         <w:t xml:space="preserve"> – year in which the car was first registered. With this variable, it will be possible to calculate the age of the vehicle.</w:t>
       </w:r>
@@ -217,7 +191,6 @@
       <w:pPr>
         <w:pStyle w:val="Akapitzlist"/>
       </w:pPr>
-      <w:proofErr w:type="spellStart"/>
       <w:r>
         <w:rPr>
           <w:b/>
@@ -225,7 +198,6 @@
         </w:rPr>
         <w:t>powerPS</w:t>
       </w:r>
-      <w:proofErr w:type="spellEnd"/>
       <w:r>
         <w:t xml:space="preserve"> – engine power measured in horsepower</w:t>
       </w:r>
@@ -249,7 +221,6 @@
       <w:pPr>
         <w:pStyle w:val="Akapitzlist"/>
       </w:pPr>
-      <w:proofErr w:type="spellStart"/>
       <w:r>
         <w:rPr>
           <w:b/>
@@ -257,7 +228,6 @@
         </w:rPr>
         <w:t>kilometer</w:t>
       </w:r>
-      <w:proofErr w:type="spellEnd"/>
       <w:r>
         <w:t xml:space="preserve"> – vehicle mileage. From a preliminary examination, one can expect understated values due to the seller's desire to make an unfair profit.</w:t>
       </w:r>
@@ -266,7 +236,6 @@
       <w:pPr>
         <w:pStyle w:val="Akapitzlist"/>
       </w:pPr>
-      <w:proofErr w:type="spellStart"/>
       <w:r>
         <w:rPr>
           <w:b/>
@@ -274,7 +243,6 @@
         </w:rPr>
         <w:t>monthOfRegistration</w:t>
       </w:r>
-      <w:proofErr w:type="spellEnd"/>
       <w:r>
         <w:t xml:space="preserve"> – month in which the vehicle was registered.</w:t>
       </w:r>
@@ -283,7 +251,6 @@
       <w:pPr>
         <w:pStyle w:val="Akapitzlist"/>
       </w:pPr>
-      <w:proofErr w:type="spellStart"/>
       <w:r>
         <w:rPr>
           <w:b/>
@@ -291,7 +258,6 @@
         </w:rPr>
         <w:t>fuelType</w:t>
       </w:r>
-      <w:proofErr w:type="spellEnd"/>
       <w:r>
         <w:t xml:space="preserve"> – propulsion type: petrol, diesel, electric, or hybrid</w:t>
       </w:r>
@@ -315,7 +281,6 @@
       <w:pPr>
         <w:pStyle w:val="Akapitzlist"/>
       </w:pPr>
-      <w:proofErr w:type="spellStart"/>
       <w:r>
         <w:rPr>
           <w:b/>
@@ -323,7 +288,6 @@
         </w:rPr>
         <w:t>notRepairedDamage</w:t>
       </w:r>
-      <w:proofErr w:type="spellEnd"/>
       <w:r>
         <w:t xml:space="preserve"> – binary variable indicating whether the vehicle has damage that has not been repaired</w:t>
       </w:r>
@@ -332,7 +296,6 @@
       <w:pPr>
         <w:pStyle w:val="Akapitzlist"/>
       </w:pPr>
-      <w:proofErr w:type="spellStart"/>
       <w:r>
         <w:rPr>
           <w:b/>
@@ -340,7 +303,6 @@
         </w:rPr>
         <w:t>dateCreated</w:t>
       </w:r>
-      <w:proofErr w:type="spellEnd"/>
       <w:r>
         <w:t xml:space="preserve"> – date the advertisement was placed on the website</w:t>
       </w:r>
@@ -349,7 +311,6 @@
       <w:pPr>
         <w:pStyle w:val="Akapitzlist"/>
       </w:pPr>
-      <w:proofErr w:type="spellStart"/>
       <w:r>
         <w:rPr>
           <w:b/>
@@ -357,7 +318,6 @@
         </w:rPr>
         <w:t>nrOfPictures</w:t>
       </w:r>
-      <w:proofErr w:type="spellEnd"/>
       <w:r>
         <w:t xml:space="preserve"> – number of photographs included in the advertisement</w:t>
       </w:r>
@@ -366,7 +326,6 @@
       <w:pPr>
         <w:pStyle w:val="Akapitzlist"/>
       </w:pPr>
-      <w:proofErr w:type="spellStart"/>
       <w:r>
         <w:rPr>
           <w:b/>
@@ -374,7 +333,6 @@
         </w:rPr>
         <w:t>postalCode</w:t>
       </w:r>
-      <w:proofErr w:type="spellEnd"/>
       <w:r>
         <w:t xml:space="preserve"> – postal code</w:t>
       </w:r>
@@ -383,7 +341,6 @@
       <w:pPr>
         <w:pStyle w:val="Akapitzlist"/>
       </w:pPr>
-      <w:proofErr w:type="spellStart"/>
       <w:r>
         <w:rPr>
           <w:b/>
@@ -391,7 +348,6 @@
         </w:rPr>
         <w:t>lastSeenOnline</w:t>
       </w:r>
-      <w:proofErr w:type="spellEnd"/>
       <w:r>
         <w:t xml:space="preserve"> – date of last activity on the advertisement</w:t>
       </w:r>
@@ -412,15 +368,7 @@
         <w:t>data analysis</w:t>
       </w:r>
       <w:r>
-        <w:t xml:space="preserve">”. Normally, in this section some graphs , summary statistics and interesting </w:t>
-      </w:r>
-      <w:proofErr w:type="spellStart"/>
-      <w:r>
-        <w:t>tidbits</w:t>
-      </w:r>
-      <w:proofErr w:type="spellEnd"/>
-      <w:r>
-        <w:t xml:space="preserve"> about variables would be introduced. Anything that could help us reproduce this article. In the article however, this whole section is </w:t>
+        <w:t xml:space="preserve">”. Normally, in this section some graphs , summary statistics and interesting tidbits about variables would be introduced. Anything that could help us reproduce this article. In the article however, this whole section is </w:t>
       </w:r>
       <w:r>
         <w:t>dedicated to explaining the definitions of descriptive statistics, why explanatory data analysis is a must and the definitions of data processing, modelling, algorithms and even data cleaning or what is “presentation of results”. Nothing about any data, nothing that could help us, just textbook definitions. Why?</w:t>
@@ -517,15 +465,7 @@
         <w:t xml:space="preserve">Finally, the authors focus on modelling, Random Forest model to be exact. </w:t>
       </w:r>
       <w:r>
-        <w:t xml:space="preserve">A 70/30 train/test split is mentioned, with </w:t>
-      </w:r>
-      <w:proofErr w:type="spellStart"/>
-      <w:r>
-        <w:t>random_state</w:t>
-      </w:r>
-      <w:proofErr w:type="spellEnd"/>
-      <w:r>
-        <w:t>=0 in a code snippet. However, there is no explanation of whether the full dataset was used, whether the split was stratified, or any rationale for the chosen split.</w:t>
+        <w:t>A 70/30 train/test split is mentioned, with random_state=0 in a code snippet. However, there is no explanation of whether the full dataset was used, whether the split was stratified, or any rationale for the chosen split.</w:t>
       </w:r>
     </w:p>
     <w:p>
@@ -557,29 +497,8 @@
       <w:r>
         <w:t xml:space="preserve">Their main random forest model was evaluated with </w:t>
       </w:r>
-      <w:proofErr w:type="spellStart"/>
-      <w:r>
-        <w:t>with</w:t>
-      </w:r>
-      <w:proofErr w:type="spellEnd"/>
-      <w:r>
-        <w:t xml:space="preserve"> 15 trees (</w:t>
-      </w:r>
-      <w:proofErr w:type="spellStart"/>
-      <w:r>
-        <w:t>n_estimators</w:t>
-      </w:r>
-      <w:proofErr w:type="spellEnd"/>
-      <w:r>
-        <w:t>=15) and a minimum split size of 8 (</w:t>
-      </w:r>
-      <w:proofErr w:type="spellStart"/>
-      <w:r>
-        <w:t>min_samples_split</w:t>
-      </w:r>
-      <w:proofErr w:type="spellEnd"/>
-      <w:r>
-        <w:t>=8). All other hyperparameters were left at default values</w:t>
+      <w:r>
+        <w:t>with 15 trees (n_estimators=15) and a minimum split size of 8 (min_samples_split=8). All other hyperparameters were left at default values</w:t>
       </w:r>
       <w:r>
         <w:t xml:space="preserve">. </w:t>
@@ -797,72 +716,8 @@
           <w:bCs/>
           <w:lang w:val="pl-PL"/>
         </w:rPr>
-        <w:t xml:space="preserve">No </w:t>
-      </w:r>
-      <w:proofErr w:type="spellStart"/>
-      <w:r>
-        <w:rPr>
-          <w:b/>
-          <w:bCs/>
-          <w:lang w:val="pl-PL"/>
-        </w:rPr>
-        <w:t>baseline</w:t>
-      </w:r>
-      <w:proofErr w:type="spellEnd"/>
-      <w:r>
-        <w:rPr>
-          <w:b/>
-          <w:bCs/>
-          <w:lang w:val="pl-PL"/>
-        </w:rPr>
-        <w:t xml:space="preserve"> </w:t>
-      </w:r>
-      <w:proofErr w:type="spellStart"/>
-      <w:r>
-        <w:rPr>
-          <w:b/>
-          <w:bCs/>
-          <w:lang w:val="pl-PL"/>
-        </w:rPr>
-        <w:t>models</w:t>
-      </w:r>
-      <w:proofErr w:type="spellEnd"/>
-      <w:r>
-        <w:rPr>
-          <w:b/>
-          <w:bCs/>
-          <w:lang w:val="pl-PL"/>
-        </w:rPr>
-        <w:t xml:space="preserve"> </w:t>
-      </w:r>
-      <w:proofErr w:type="spellStart"/>
-      <w:r>
-        <w:rPr>
-          <w:b/>
-          <w:bCs/>
-          <w:lang w:val="pl-PL"/>
-        </w:rPr>
-        <w:t>or</w:t>
-      </w:r>
-      <w:proofErr w:type="spellEnd"/>
-      <w:r>
-        <w:rPr>
-          <w:b/>
-          <w:bCs/>
-          <w:lang w:val="pl-PL"/>
-        </w:rPr>
-        <w:t xml:space="preserve"> </w:t>
-      </w:r>
-      <w:proofErr w:type="spellStart"/>
-      <w:r>
-        <w:rPr>
-          <w:b/>
-          <w:bCs/>
-          <w:lang w:val="pl-PL"/>
-        </w:rPr>
-        <w:t>comparison</w:t>
-      </w:r>
-      <w:proofErr w:type="spellEnd"/>
+        <w:t>No baseline models or comparison</w:t>
+      </w:r>
     </w:p>
     <w:p>
       <w:pPr>
@@ -880,54 +735,8 @@
           <w:bCs/>
           <w:lang w:val="pl-PL"/>
         </w:rPr>
-        <w:t xml:space="preserve">Manual and </w:t>
-      </w:r>
-      <w:proofErr w:type="spellStart"/>
-      <w:r>
-        <w:rPr>
-          <w:b/>
-          <w:bCs/>
-          <w:lang w:val="pl-PL"/>
-        </w:rPr>
-        <w:t>limited</w:t>
-      </w:r>
-      <w:proofErr w:type="spellEnd"/>
-      <w:r>
-        <w:rPr>
-          <w:b/>
-          <w:bCs/>
-          <w:lang w:val="pl-PL"/>
-        </w:rPr>
-        <w:t xml:space="preserve"> </w:t>
-      </w:r>
-      <w:proofErr w:type="spellStart"/>
-      <w:r>
-        <w:rPr>
-          <w:b/>
-          <w:bCs/>
-          <w:lang w:val="pl-PL"/>
-        </w:rPr>
-        <w:t>hyperparameter</w:t>
-      </w:r>
-      <w:proofErr w:type="spellEnd"/>
-      <w:r>
-        <w:rPr>
-          <w:b/>
-          <w:bCs/>
-          <w:lang w:val="pl-PL"/>
-        </w:rPr>
-        <w:t xml:space="preserve"> </w:t>
-      </w:r>
-      <w:proofErr w:type="spellStart"/>
-      <w:r>
-        <w:rPr>
-          <w:b/>
-          <w:bCs/>
-          <w:lang w:val="pl-PL"/>
-        </w:rPr>
-        <w:t>tuning</w:t>
-      </w:r>
-      <w:proofErr w:type="spellEnd"/>
+        <w:t>Manual and limited hyperparameter tuning</w:t>
+      </w:r>
     </w:p>
     <w:p>
       <w:pPr>
@@ -1068,20 +877,11 @@
         <w:t>model</w:t>
       </w:r>
       <w:r>
-        <w:t xml:space="preserve">: too granular in its current form, </w:t>
-      </w:r>
-      <w:proofErr w:type="spellStart"/>
-      <w:r>
-        <w:t>vehicleType</w:t>
-      </w:r>
-      <w:proofErr w:type="spellEnd"/>
-      <w:r>
-        <w:t xml:space="preserve"> and brand should be enough to model a price of a car</w:t>
+        <w:t>: too granular in its current form, vehicleType and brand should be enough to model a price of a car</w:t>
       </w:r>
       <w:r>
         <w:br/>
       </w:r>
-      <w:proofErr w:type="spellStart"/>
       <w:r>
         <w:rPr>
           <w:b/>
@@ -1090,14 +890,12 @@
         <w:lastRenderedPageBreak/>
         <w:t>offerType</w:t>
       </w:r>
-      <w:proofErr w:type="spellEnd"/>
       <w:r>
         <w:t>: only 3 observations have a different value than the rest</w:t>
       </w:r>
       <w:r>
         <w:br/>
       </w:r>
-      <w:proofErr w:type="spellStart"/>
       <w:r>
         <w:rPr>
           <w:b/>
@@ -1105,14 +903,12 @@
         </w:rPr>
         <w:t>abtest</w:t>
       </w:r>
-      <w:proofErr w:type="spellEnd"/>
       <w:r>
         <w:t>: irrelevant to the study</w:t>
       </w:r>
       <w:r>
         <w:br/>
       </w:r>
-      <w:proofErr w:type="spellStart"/>
       <w:r>
         <w:rPr>
           <w:b/>
@@ -1120,14 +916,12 @@
         </w:rPr>
         <w:t>postalCode</w:t>
       </w:r>
-      <w:proofErr w:type="spellEnd"/>
       <w:r>
         <w:t>: irrelevant to the study</w:t>
       </w:r>
       <w:r>
         <w:br/>
       </w:r>
-      <w:proofErr w:type="spellStart"/>
       <w:r>
         <w:rPr>
           <w:b/>
@@ -1135,14 +929,12 @@
         </w:rPr>
         <w:t>lastSeen</w:t>
       </w:r>
-      <w:proofErr w:type="spellEnd"/>
       <w:r>
         <w:t>: irrelevant to the study</w:t>
       </w:r>
       <w:r>
         <w:br/>
       </w:r>
-      <w:proofErr w:type="spellStart"/>
       <w:r>
         <w:rPr>
           <w:b/>
@@ -1150,14 +942,12 @@
         </w:rPr>
         <w:t>dateCreated</w:t>
       </w:r>
-      <w:proofErr w:type="spellEnd"/>
       <w:r>
         <w:t>: irrelevant to the study</w:t>
       </w:r>
       <w:r>
         <w:br/>
       </w:r>
-      <w:proofErr w:type="spellStart"/>
       <w:r>
         <w:rPr>
           <w:b/>
@@ -1165,7 +955,6 @@
         </w:rPr>
         <w:t>nrOfPictures</w:t>
       </w:r>
-      <w:proofErr w:type="spellEnd"/>
       <w:r>
         <w:t>: all values are equal to 0</w:t>
       </w:r>
@@ -1213,41 +1002,13 @@
           <w:lang w:val="pl-PL"/>
         </w:rPr>
       </w:pPr>
-      <w:proofErr w:type="spellStart"/>
       <w:r>
         <w:rPr>
           <w:b/>
           <w:bCs/>
           <w:lang w:val="pl-PL"/>
         </w:rPr>
-        <w:t>Numerical</w:t>
-      </w:r>
-      <w:proofErr w:type="spellEnd"/>
-      <w:r>
-        <w:rPr>
-          <w:b/>
-          <w:bCs/>
-          <w:lang w:val="pl-PL"/>
-        </w:rPr>
-        <w:t xml:space="preserve"> </w:t>
-      </w:r>
-      <w:proofErr w:type="spellStart"/>
-      <w:r>
-        <w:rPr>
-          <w:b/>
-          <w:bCs/>
-          <w:lang w:val="pl-PL"/>
-        </w:rPr>
-        <w:t>Features</w:t>
-      </w:r>
-      <w:proofErr w:type="spellEnd"/>
-      <w:r>
-        <w:rPr>
-          <w:b/>
-          <w:bCs/>
-          <w:lang w:val="pl-PL"/>
-        </w:rPr>
-        <w:t>:</w:t>
+        <w:t>Numerical Features:</w:t>
       </w:r>
     </w:p>
     <w:p>
@@ -1264,7 +1025,6 @@
           <w:lang w:val="pl-PL"/>
         </w:rPr>
       </w:pPr>
-      <w:proofErr w:type="spellStart"/>
       <w:r>
         <w:rPr>
           <w:b/>
@@ -1274,7 +1034,6 @@
         </w:rPr>
         <w:t>price</w:t>
       </w:r>
-      <w:proofErr w:type="spellEnd"/>
       <w:r>
         <w:rPr>
           <w:lang w:val="pl-PL"/>
@@ -1285,16 +1044,8 @@
         <w:rPr>
           <w:lang w:val="pl-PL"/>
         </w:rPr>
-        <w:t xml:space="preserve"> </w:t>
-      </w:r>
-      <w:proofErr w:type="spellStart"/>
-      <w:r>
-        <w:rPr>
-          <w:lang w:val="pl-PL"/>
-        </w:rPr>
-        <w:t>variable</w:t>
-      </w:r>
-      <w:proofErr w:type="spellEnd"/>
+        <w:t xml:space="preserve"> variable</w:t>
+      </w:r>
       <w:r>
         <w:rPr>
           <w:lang w:val="pl-PL"/>
@@ -1316,14 +1067,12 @@
           <w:lang w:val="pl-PL"/>
         </w:rPr>
       </w:pPr>
-      <w:proofErr w:type="spellStart"/>
       <w:r>
         <w:rPr>
           <w:lang w:val="pl-PL"/>
         </w:rPr>
         <w:t>powerPS</w:t>
       </w:r>
-      <w:proofErr w:type="spellEnd"/>
     </w:p>
     <w:p>
       <w:pPr>
@@ -1339,14 +1088,12 @@
           <w:lang w:val="pl-PL"/>
         </w:rPr>
       </w:pPr>
-      <w:proofErr w:type="spellStart"/>
       <w:r>
         <w:rPr>
           <w:lang w:val="pl-PL"/>
         </w:rPr>
         <w:t>kilometer</w:t>
       </w:r>
-      <w:proofErr w:type="spellEnd"/>
     </w:p>
     <w:p>
       <w:pPr>
@@ -1362,14 +1109,12 @@
           <w:lang w:val="pl-PL"/>
         </w:rPr>
       </w:pPr>
-      <w:proofErr w:type="spellStart"/>
       <w:r>
         <w:rPr>
           <w:lang w:val="pl-PL"/>
         </w:rPr>
         <w:t>age</w:t>
       </w:r>
-      <w:proofErr w:type="spellEnd"/>
     </w:p>
     <w:p>
       <w:pPr>
@@ -1382,59 +1127,13 @@
           <w:lang w:val="pl-PL"/>
         </w:rPr>
       </w:pPr>
-      <w:proofErr w:type="spellStart"/>
       <w:r>
         <w:rPr>
           <w:b/>
           <w:bCs/>
           <w:lang w:val="pl-PL"/>
         </w:rPr>
-        <w:t>Categorical</w:t>
-      </w:r>
-      <w:proofErr w:type="spellEnd"/>
-      <w:r>
-        <w:rPr>
-          <w:b/>
-          <w:bCs/>
-          <w:lang w:val="pl-PL"/>
-        </w:rPr>
-        <w:t xml:space="preserve"> </w:t>
-      </w:r>
-      <w:proofErr w:type="spellStart"/>
-      <w:r>
-        <w:rPr>
-          <w:b/>
-          <w:bCs/>
-          <w:lang w:val="pl-PL"/>
-        </w:rPr>
-        <w:t>Features</w:t>
-      </w:r>
-      <w:proofErr w:type="spellEnd"/>
-      <w:r>
-        <w:rPr>
-          <w:b/>
-          <w:bCs/>
-          <w:lang w:val="pl-PL"/>
-        </w:rPr>
-        <w:t xml:space="preserve"> (</w:t>
-      </w:r>
-      <w:proofErr w:type="spellStart"/>
-      <w:r>
-        <w:rPr>
-          <w:b/>
-          <w:bCs/>
-          <w:lang w:val="pl-PL"/>
-        </w:rPr>
-        <w:t>encoded</w:t>
-      </w:r>
-      <w:proofErr w:type="spellEnd"/>
-      <w:r>
-        <w:rPr>
-          <w:b/>
-          <w:bCs/>
-          <w:lang w:val="pl-PL"/>
-        </w:rPr>
-        <w:t>):</w:t>
+        <w:t>Categorical Features (encoded):</w:t>
       </w:r>
     </w:p>
     <w:p>
@@ -1463,33 +1162,11 @@
           <w:lang w:val="pl-PL"/>
         </w:rPr>
       </w:pPr>
-      <w:proofErr w:type="spellStart"/>
       <w:r>
         <w:rPr>
           <w:lang w:val="pl-PL"/>
         </w:rPr>
-        <w:t>fuelType</w:t>
-      </w:r>
-      <w:proofErr w:type="spellEnd"/>
-      <w:r>
-        <w:rPr>
-          <w:lang w:val="pl-PL"/>
-        </w:rPr>
-        <w:t xml:space="preserve"> (</w:t>
-      </w:r>
-      <w:proofErr w:type="spellStart"/>
-      <w:r>
-        <w:rPr>
-          <w:lang w:val="pl-PL"/>
-        </w:rPr>
-        <w:t>encoded</w:t>
-      </w:r>
-      <w:proofErr w:type="spellEnd"/>
-      <w:r>
-        <w:rPr>
-          <w:lang w:val="pl-PL"/>
-        </w:rPr>
-        <w:t xml:space="preserve"> as 0/1)</w:t>
+        <w:t>fuelType (encoded as 0/1)</w:t>
       </w:r>
     </w:p>
     <w:p>
@@ -1541,33 +1218,11 @@
           <w:lang w:val="pl-PL"/>
         </w:rPr>
       </w:pPr>
-      <w:proofErr w:type="spellStart"/>
       <w:r>
         <w:rPr>
           <w:lang w:val="pl-PL"/>
         </w:rPr>
-        <w:t>powerPS</w:t>
-      </w:r>
-      <w:proofErr w:type="spellEnd"/>
-      <w:r>
-        <w:rPr>
-          <w:lang w:val="pl-PL"/>
-        </w:rPr>
-        <w:t xml:space="preserve">: </w:t>
-      </w:r>
-      <w:proofErr w:type="spellStart"/>
-      <w:r>
-        <w:rPr>
-          <w:lang w:val="pl-PL"/>
-        </w:rPr>
-        <w:t>mean</w:t>
-      </w:r>
-      <w:proofErr w:type="spellEnd"/>
-      <w:r>
-        <w:rPr>
-          <w:lang w:val="pl-PL"/>
-        </w:rPr>
-        <w:t xml:space="preserve"> ≈ 133; min = 1; max = 20,000</w:t>
+        <w:t>powerPS: mean ≈ 133; min = 1; max = 20,000</w:t>
       </w:r>
     </w:p>
     <w:p>
@@ -1584,33 +1239,11 @@
           <w:lang w:val="pl-PL"/>
         </w:rPr>
       </w:pPr>
-      <w:proofErr w:type="spellStart"/>
       <w:r>
         <w:rPr>
           <w:lang w:val="pl-PL"/>
         </w:rPr>
-        <w:t>kilometer</w:t>
-      </w:r>
-      <w:proofErr w:type="spellEnd"/>
-      <w:r>
-        <w:rPr>
-          <w:lang w:val="pl-PL"/>
-        </w:rPr>
-        <w:t xml:space="preserve">: </w:t>
-      </w:r>
-      <w:proofErr w:type="spellStart"/>
-      <w:r>
-        <w:rPr>
-          <w:lang w:val="pl-PL"/>
-        </w:rPr>
-        <w:t>mean</w:t>
-      </w:r>
-      <w:proofErr w:type="spellEnd"/>
-      <w:r>
-        <w:rPr>
-          <w:lang w:val="pl-PL"/>
-        </w:rPr>
-        <w:t xml:space="preserve"> ≈ 122,425; min = 5,000; max = 150,000</w:t>
+        <w:t>kilometer: mean ≈ 122,425; min = 5,000; max = 150,000</w:t>
       </w:r>
     </w:p>
     <w:p>
@@ -1627,33 +1260,11 @@
           <w:lang w:val="pl-PL"/>
         </w:rPr>
       </w:pPr>
-      <w:proofErr w:type="spellStart"/>
       <w:r>
         <w:rPr>
           <w:lang w:val="pl-PL"/>
         </w:rPr>
-        <w:t>age</w:t>
-      </w:r>
-      <w:proofErr w:type="spellEnd"/>
-      <w:r>
-        <w:rPr>
-          <w:lang w:val="pl-PL"/>
-        </w:rPr>
-        <w:t xml:space="preserve">: </w:t>
-      </w:r>
-      <w:proofErr w:type="spellStart"/>
-      <w:r>
-        <w:rPr>
-          <w:lang w:val="pl-PL"/>
-        </w:rPr>
-        <w:t>mean</w:t>
-      </w:r>
-      <w:proofErr w:type="spellEnd"/>
-      <w:r>
-        <w:rPr>
-          <w:lang w:val="pl-PL"/>
-        </w:rPr>
-        <w:t xml:space="preserve"> ≈ 11.9; min = 1; max = 30</w:t>
+        <w:t>age: mean ≈ 11.9; min = 1; max = 30</w:t>
       </w:r>
     </w:p>
     <w:p>
@@ -1668,15 +1279,7 @@
         <w:spacing w:before="100" w:beforeAutospacing="1" w:after="100" w:afterAutospacing="1" w:line="240" w:lineRule="auto"/>
       </w:pPr>
       <w:r>
-        <w:t xml:space="preserve">gearbox and </w:t>
-      </w:r>
-      <w:proofErr w:type="spellStart"/>
-      <w:r>
-        <w:t>fuelType</w:t>
-      </w:r>
-      <w:proofErr w:type="spellEnd"/>
-      <w:r>
-        <w:t>: encoded as binary variables</w:t>
+        <w:t>gearbox and fuelType: encoded as binary variables</w:t>
       </w:r>
     </w:p>
     <w:p>
@@ -1686,6 +1289,342 @@
       <w:r>
         <w:t>With our dataset ready for modelling</w:t>
       </w:r>
+      <w:r>
+        <w:t xml:space="preserve">, we defined our predictors (X) </w:t>
+      </w:r>
+      <w:r>
+        <w:t>as all columns except price and set y = price as the target variable. We split the data into training and test sets using a 70/30 ratio and fixed random_state=2812 to ensure reproducibility of our results.</w:t>
+      </w:r>
+    </w:p>
+    <w:p>
+      <w:pPr>
+        <w:spacing w:before="100" w:beforeAutospacing="1" w:after="100" w:afterAutospacing="1" w:line="240" w:lineRule="auto"/>
+      </w:pPr>
+      <w:r>
+        <w:t>We began our modeling process by establishing a clear, reproducible baseline</w:t>
+      </w:r>
+      <w:r>
+        <w:t xml:space="preserve">. </w:t>
+      </w:r>
+      <w:r>
+        <w:t xml:space="preserve">We used </w:t>
+      </w:r>
+      <w:r>
+        <w:t xml:space="preserve">the </w:t>
+      </w:r>
+      <w:r>
+        <w:t>RandomForestRegressor from scikit-learn, setting the key hyperparameters to match those reported in the article:</w:t>
+      </w:r>
+    </w:p>
+    <w:p>
+      <w:pPr>
+        <w:numPr>
+          <w:ilvl w:val="0"/>
+          <w:numId w:val="9"/>
+        </w:numPr>
+        <w:spacing w:before="100" w:beforeAutospacing="1" w:after="100" w:afterAutospacing="1" w:line="240" w:lineRule="auto"/>
+        <w:rPr>
+          <w:lang w:val="pl-PL"/>
+        </w:rPr>
+      </w:pPr>
+      <w:r>
+        <w:rPr>
+          <w:lang w:val="pl-PL"/>
+        </w:rPr>
+        <w:t>n_estimators=15</w:t>
+      </w:r>
+    </w:p>
+    <w:p>
+      <w:pPr>
+        <w:numPr>
+          <w:ilvl w:val="0"/>
+          <w:numId w:val="9"/>
+        </w:numPr>
+        <w:spacing w:before="100" w:beforeAutospacing="1" w:after="100" w:afterAutospacing="1" w:line="240" w:lineRule="auto"/>
+      </w:pPr>
+      <w:r>
+        <w:t>min_samples_split=8</w:t>
+      </w:r>
+    </w:p>
+    <w:p>
+      <w:pPr>
+        <w:spacing w:before="100" w:beforeAutospacing="1" w:after="100" w:afterAutospacing="1" w:line="240" w:lineRule="auto"/>
+      </w:pPr>
+      <w:r>
+        <w:t>we a</w:t>
+      </w:r>
+      <w:r>
+        <w:t>lso added two small tweaks:</w:t>
+      </w:r>
+    </w:p>
+    <w:p>
+      <w:pPr>
+        <w:numPr>
+          <w:ilvl w:val="0"/>
+          <w:numId w:val="9"/>
+        </w:numPr>
+        <w:spacing w:before="100" w:beforeAutospacing="1" w:after="100" w:afterAutospacing="1" w:line="240" w:lineRule="auto"/>
+      </w:pPr>
+      <w:r>
+        <w:t>n_jobs=-1 (to leverage all CPU cores)</w:t>
+      </w:r>
+    </w:p>
+    <w:p>
+      <w:pPr>
+        <w:numPr>
+          <w:ilvl w:val="0"/>
+          <w:numId w:val="9"/>
+        </w:numPr>
+        <w:spacing w:before="100" w:beforeAutospacing="1" w:after="100" w:afterAutospacing="1" w:line="240" w:lineRule="auto"/>
+      </w:pPr>
+      <w:r>
+        <w:t>random_state=2812 (</w:t>
+      </w:r>
+      <w:r>
+        <w:t xml:space="preserve">as mentioned before, </w:t>
+      </w:r>
+      <w:r>
+        <w:t>for reproducibility)</w:t>
+      </w:r>
+    </w:p>
+    <w:p>
+      <w:pPr>
+        <w:spacing w:before="100" w:beforeAutospacing="1" w:after="100" w:afterAutospacing="1" w:line="240" w:lineRule="auto"/>
+      </w:pPr>
+      <w:r>
+        <w:t>The model was trained on the training set and evaluated on the test set using the R² score. This provided a direct comparison point to the article’s results and a foundation for further improvement.</w:t>
+      </w:r>
+    </w:p>
+    <w:p>
+      <w:pPr>
+        <w:spacing w:before="100" w:beforeAutospacing="1" w:after="100" w:afterAutospacing="1" w:line="240" w:lineRule="auto"/>
+      </w:pPr>
+      <w:r>
+        <w:lastRenderedPageBreak/>
+        <w:drawing>
+          <wp:inline distT="0" distB="0" distL="0" distR="0" wp14:anchorId="23BC6BBE" wp14:editId="1316E629">
+            <wp:extent cx="5731510" cy="1340485"/>
+            <wp:effectExtent l="0" t="0" r="2540" b="0"/>
+            <wp:docPr id="1512562247" name="Obraz 1"/>
+            <wp:cNvGraphicFramePr>
+              <a:graphicFrameLocks xmlns:a="http://schemas.openxmlformats.org/drawingml/2006/main" noChangeAspect="1"/>
+            </wp:cNvGraphicFramePr>
+            <a:graphic xmlns:a="http://schemas.openxmlformats.org/drawingml/2006/main">
+              <a:graphicData uri="http://schemas.openxmlformats.org/drawingml/2006/picture">
+                <pic:pic xmlns:pic="http://schemas.openxmlformats.org/drawingml/2006/picture">
+                  <pic:nvPicPr>
+                    <pic:cNvPr id="1512562247" name=""/>
+                    <pic:cNvPicPr/>
+                  </pic:nvPicPr>
+                  <pic:blipFill>
+                    <a:blip r:embed="rId8"/>
+                    <a:stretch>
+                      <a:fillRect/>
+                    </a:stretch>
+                  </pic:blipFill>
+                  <pic:spPr>
+                    <a:xfrm>
+                      <a:off x="0" y="0"/>
+                      <a:ext cx="5731510" cy="1340485"/>
+                    </a:xfrm>
+                    <a:prstGeom prst="rect">
+                      <a:avLst/>
+                    </a:prstGeom>
+                  </pic:spPr>
+                </pic:pic>
+              </a:graphicData>
+            </a:graphic>
+          </wp:inline>
+        </w:drawing>
+      </w:r>
+    </w:p>
+    <w:p>
+      <w:pPr>
+        <w:spacing w:before="100" w:beforeAutospacing="1" w:after="100" w:afterAutospacing="1" w:line="240" w:lineRule="auto"/>
+      </w:pPr>
+      <w:r>
+        <w:t>The correct preprocessing alone boosted our R2 way higher than the article’s, without applying optimal hyperparameter tuning.</w:t>
+      </w:r>
+    </w:p>
+    <w:p>
+      <w:pPr>
+        <w:spacing w:before="100" w:beforeAutospacing="1" w:after="100" w:afterAutospacing="1" w:line="240" w:lineRule="auto"/>
+      </w:pPr>
+      <w:r>
+        <w:t xml:space="preserve">One of our main improvements over the article was the introduction of systematic, automated hyperparameter tuning using </w:t>
+      </w:r>
+      <w:r>
+        <w:rPr>
+          <w:b/>
+          <w:bCs/>
+        </w:rPr>
+        <w:t>Optuna</w:t>
+      </w:r>
+      <w:r>
+        <w:t>.</w:t>
+      </w:r>
+      <w:r>
+        <w:t xml:space="preserve"> </w:t>
+      </w:r>
+      <w:r>
+        <w:t>Optuna is an open-source hyperparameter optimization framework that efficiently searches for the best hyperparameter values for machine learning models.</w:t>
+      </w:r>
+      <w:r>
+        <w:t xml:space="preserve"> </w:t>
+      </w:r>
+      <w:r>
+        <w:t>Unlike the article, which only tried a handful of manual tweaks, we used Optuna to objectively and reproducibly identify the most effective model settings.</w:t>
+      </w:r>
+      <w:r>
+        <w:t xml:space="preserve"> </w:t>
+      </w:r>
+      <w:r>
+        <w:t>We defined an objective function that trained a RandomForestRegressor with hyperparameters suggested by Optuna and returned the R² score on a validation set.</w:t>
+      </w:r>
+    </w:p>
+    <w:p>
+      <w:pPr>
+        <w:spacing w:before="100" w:beforeAutospacing="1" w:after="100" w:afterAutospacing="1" w:line="240" w:lineRule="auto"/>
+      </w:pPr>
+      <w:r>
+        <w:t>Optuna explored a defined search space for hyperparameters, especially:</w:t>
+      </w:r>
+      <w:r>
+        <w:t xml:space="preserve"> </w:t>
+      </w:r>
+      <w:r>
+        <w:drawing>
+          <wp:inline distT="0" distB="0" distL="0" distR="0" wp14:anchorId="1346E53E" wp14:editId="5969B4FB">
+            <wp:extent cx="5731510" cy="584200"/>
+            <wp:effectExtent l="0" t="0" r="2540" b="6350"/>
+            <wp:docPr id="892697607" name="Obraz 1"/>
+            <wp:cNvGraphicFramePr>
+              <a:graphicFrameLocks xmlns:a="http://schemas.openxmlformats.org/drawingml/2006/main" noChangeAspect="1"/>
+            </wp:cNvGraphicFramePr>
+            <a:graphic xmlns:a="http://schemas.openxmlformats.org/drawingml/2006/main">
+              <a:graphicData uri="http://schemas.openxmlformats.org/drawingml/2006/picture">
+                <pic:pic xmlns:pic="http://schemas.openxmlformats.org/drawingml/2006/picture">
+                  <pic:nvPicPr>
+                    <pic:cNvPr id="892697607" name=""/>
+                    <pic:cNvPicPr/>
+                  </pic:nvPicPr>
+                  <pic:blipFill>
+                    <a:blip r:embed="rId9"/>
+                    <a:stretch>
+                      <a:fillRect/>
+                    </a:stretch>
+                  </pic:blipFill>
+                  <pic:spPr>
+                    <a:xfrm>
+                      <a:off x="0" y="0"/>
+                      <a:ext cx="5731510" cy="584200"/>
+                    </a:xfrm>
+                    <a:prstGeom prst="rect">
+                      <a:avLst/>
+                    </a:prstGeom>
+                  </pic:spPr>
+                </pic:pic>
+              </a:graphicData>
+            </a:graphic>
+          </wp:inline>
+        </w:drawing>
+      </w:r>
+    </w:p>
+    <w:p>
+      <w:pPr>
+        <w:numPr>
+          <w:ilvl w:val="1"/>
+          <w:numId w:val="11"/>
+        </w:numPr>
+        <w:spacing w:before="100" w:beforeAutospacing="1" w:after="100" w:afterAutospacing="1" w:line="240" w:lineRule="auto"/>
+      </w:pPr>
+      <w:r>
+        <w:t>n_estimators (number of trees, e.g., up to 199)</w:t>
+      </w:r>
+    </w:p>
+    <w:p>
+      <w:pPr>
+        <w:numPr>
+          <w:ilvl w:val="1"/>
+          <w:numId w:val="11"/>
+        </w:numPr>
+        <w:spacing w:before="100" w:beforeAutospacing="1" w:after="100" w:afterAutospacing="1" w:line="240" w:lineRule="auto"/>
+      </w:pPr>
+      <w:r>
+        <w:t xml:space="preserve">min_samples_split </w:t>
+      </w:r>
+      <w:r>
+        <w:t>(minimum number of split samples</w:t>
+      </w:r>
+      <w:r>
+        <w:t>)</w:t>
+      </w:r>
+    </w:p>
+    <w:p>
+      <w:pPr>
+        <w:spacing w:before="100" w:beforeAutospacing="1" w:after="100" w:afterAutospacing="1" w:line="240" w:lineRule="auto"/>
+      </w:pPr>
+      <w:r>
+        <w:t>The optimization process involved running multiple trials, each time training a model with a new set of hyperparameters and evaluating its performance.</w:t>
+      </w:r>
+      <w:r>
+        <w:t xml:space="preserve"> </w:t>
+      </w:r>
+      <w:r>
+        <w:t>After optimization, Optuna reported the best hyperparameters, which we then used to retrain the model on the training data.</w:t>
+      </w:r>
+    </w:p>
+    <w:p>
+      <w:pPr>
+        <w:spacing w:before="100" w:beforeAutospacing="1" w:after="100" w:afterAutospacing="1" w:line="240" w:lineRule="auto"/>
+      </w:pPr>
+      <w:r>
+        <w:drawing>
+          <wp:inline distT="0" distB="0" distL="0" distR="0" wp14:anchorId="7092CED4" wp14:editId="7F95F280">
+            <wp:extent cx="5731510" cy="867410"/>
+            <wp:effectExtent l="0" t="0" r="2540" b="8890"/>
+            <wp:docPr id="1006105886" name="Obraz 1"/>
+            <wp:cNvGraphicFramePr>
+              <a:graphicFrameLocks xmlns:a="http://schemas.openxmlformats.org/drawingml/2006/main" noChangeAspect="1"/>
+            </wp:cNvGraphicFramePr>
+            <a:graphic xmlns:a="http://schemas.openxmlformats.org/drawingml/2006/main">
+              <a:graphicData uri="http://schemas.openxmlformats.org/drawingml/2006/picture">
+                <pic:pic xmlns:pic="http://schemas.openxmlformats.org/drawingml/2006/picture">
+                  <pic:nvPicPr>
+                    <pic:cNvPr id="1006105886" name=""/>
+                    <pic:cNvPicPr/>
+                  </pic:nvPicPr>
+                  <pic:blipFill>
+                    <a:blip r:embed="rId10"/>
+                    <a:stretch>
+                      <a:fillRect/>
+                    </a:stretch>
+                  </pic:blipFill>
+                  <pic:spPr>
+                    <a:xfrm>
+                      <a:off x="0" y="0"/>
+                      <a:ext cx="5731510" cy="867410"/>
+                    </a:xfrm>
+                    <a:prstGeom prst="rect">
+                      <a:avLst/>
+                    </a:prstGeom>
+                  </pic:spPr>
+                </pic:pic>
+              </a:graphicData>
+            </a:graphic>
+          </wp:inline>
+        </w:drawing>
+      </w:r>
+    </w:p>
+    <w:p>
+      <w:pPr>
+        <w:spacing w:before="100" w:beforeAutospacing="1" w:after="100" w:afterAutospacing="1" w:line="240" w:lineRule="auto"/>
+      </w:pPr>
+    </w:p>
+    <w:p>
+      <w:pPr>
+        <w:spacing w:before="100" w:beforeAutospacing="1" w:after="100" w:afterAutospacing="1" w:line="240" w:lineRule="auto"/>
+      </w:pPr>
     </w:p>
     <w:p>
       <w:pPr>
@@ -1831,6 +1770,155 @@
     </w:lvl>
   </w:abstractNum>
   <w:abstractNum w:abstractNumId="1" w15:restartNumberingAfterBreak="0">
+    <w:nsid w:val="0984417D"/>
+    <w:multiLevelType w:val="multilevel"/>
+    <w:tmpl w:val="49AE1ADC"/>
+    <w:lvl w:ilvl="0">
+      <w:start w:val="1"/>
+      <w:numFmt w:val="bullet"/>
+      <w:lvlText w:val=""/>
+      <w:lvlJc w:val="left"/>
+      <w:pPr>
+        <w:tabs>
+          <w:tab w:val="num" w:pos="720"/>
+        </w:tabs>
+        <w:ind w:left="720" w:hanging="360"/>
+      </w:pPr>
+      <w:rPr>
+        <w:rFonts w:ascii="Symbol" w:hAnsi="Symbol" w:hint="default"/>
+        <w:sz w:val="20"/>
+      </w:rPr>
+    </w:lvl>
+    <w:lvl w:ilvl="1" w:tentative="1">
+      <w:start w:val="1"/>
+      <w:numFmt w:val="bullet"/>
+      <w:lvlText w:val="o"/>
+      <w:lvlJc w:val="left"/>
+      <w:pPr>
+        <w:tabs>
+          <w:tab w:val="num" w:pos="1440"/>
+        </w:tabs>
+        <w:ind w:left="1440" w:hanging="360"/>
+      </w:pPr>
+      <w:rPr>
+        <w:rFonts w:ascii="Courier New" w:hAnsi="Courier New" w:hint="default"/>
+        <w:sz w:val="20"/>
+      </w:rPr>
+    </w:lvl>
+    <w:lvl w:ilvl="2" w:tentative="1">
+      <w:start w:val="1"/>
+      <w:numFmt w:val="bullet"/>
+      <w:lvlText w:val=""/>
+      <w:lvlJc w:val="left"/>
+      <w:pPr>
+        <w:tabs>
+          <w:tab w:val="num" w:pos="2160"/>
+        </w:tabs>
+        <w:ind w:left="2160" w:hanging="360"/>
+      </w:pPr>
+      <w:rPr>
+        <w:rFonts w:ascii="Wingdings" w:hAnsi="Wingdings" w:hint="default"/>
+        <w:sz w:val="20"/>
+      </w:rPr>
+    </w:lvl>
+    <w:lvl w:ilvl="3" w:tentative="1">
+      <w:start w:val="1"/>
+      <w:numFmt w:val="bullet"/>
+      <w:lvlText w:val=""/>
+      <w:lvlJc w:val="left"/>
+      <w:pPr>
+        <w:tabs>
+          <w:tab w:val="num" w:pos="2880"/>
+        </w:tabs>
+        <w:ind w:left="2880" w:hanging="360"/>
+      </w:pPr>
+      <w:rPr>
+        <w:rFonts w:ascii="Wingdings" w:hAnsi="Wingdings" w:hint="default"/>
+        <w:sz w:val="20"/>
+      </w:rPr>
+    </w:lvl>
+    <w:lvl w:ilvl="4" w:tentative="1">
+      <w:start w:val="1"/>
+      <w:numFmt w:val="bullet"/>
+      <w:lvlText w:val=""/>
+      <w:lvlJc w:val="left"/>
+      <w:pPr>
+        <w:tabs>
+          <w:tab w:val="num" w:pos="3600"/>
+        </w:tabs>
+        <w:ind w:left="3600" w:hanging="360"/>
+      </w:pPr>
+      <w:rPr>
+        <w:rFonts w:ascii="Wingdings" w:hAnsi="Wingdings" w:hint="default"/>
+        <w:sz w:val="20"/>
+      </w:rPr>
+    </w:lvl>
+    <w:lvl w:ilvl="5" w:tentative="1">
+      <w:start w:val="1"/>
+      <w:numFmt w:val="bullet"/>
+      <w:lvlText w:val=""/>
+      <w:lvlJc w:val="left"/>
+      <w:pPr>
+        <w:tabs>
+          <w:tab w:val="num" w:pos="4320"/>
+        </w:tabs>
+        <w:ind w:left="4320" w:hanging="360"/>
+      </w:pPr>
+      <w:rPr>
+        <w:rFonts w:ascii="Wingdings" w:hAnsi="Wingdings" w:hint="default"/>
+        <w:sz w:val="20"/>
+      </w:rPr>
+    </w:lvl>
+    <w:lvl w:ilvl="6" w:tentative="1">
+      <w:start w:val="1"/>
+      <w:numFmt w:val="bullet"/>
+      <w:lvlText w:val=""/>
+      <w:lvlJc w:val="left"/>
+      <w:pPr>
+        <w:tabs>
+          <w:tab w:val="num" w:pos="5040"/>
+        </w:tabs>
+        <w:ind w:left="5040" w:hanging="360"/>
+      </w:pPr>
+      <w:rPr>
+        <w:rFonts w:ascii="Wingdings" w:hAnsi="Wingdings" w:hint="default"/>
+        <w:sz w:val="20"/>
+      </w:rPr>
+    </w:lvl>
+    <w:lvl w:ilvl="7" w:tentative="1">
+      <w:start w:val="1"/>
+      <w:numFmt w:val="bullet"/>
+      <w:lvlText w:val=""/>
+      <w:lvlJc w:val="left"/>
+      <w:pPr>
+        <w:tabs>
+          <w:tab w:val="num" w:pos="5760"/>
+        </w:tabs>
+        <w:ind w:left="5760" w:hanging="360"/>
+      </w:pPr>
+      <w:rPr>
+        <w:rFonts w:ascii="Wingdings" w:hAnsi="Wingdings" w:hint="default"/>
+        <w:sz w:val="20"/>
+      </w:rPr>
+    </w:lvl>
+    <w:lvl w:ilvl="8" w:tentative="1">
+      <w:start w:val="1"/>
+      <w:numFmt w:val="bullet"/>
+      <w:lvlText w:val=""/>
+      <w:lvlJc w:val="left"/>
+      <w:pPr>
+        <w:tabs>
+          <w:tab w:val="num" w:pos="6480"/>
+        </w:tabs>
+        <w:ind w:left="6480" w:hanging="360"/>
+      </w:pPr>
+      <w:rPr>
+        <w:rFonts w:ascii="Wingdings" w:hAnsi="Wingdings" w:hint="default"/>
+        <w:sz w:val="20"/>
+      </w:rPr>
+    </w:lvl>
+  </w:abstractNum>
+  <w:abstractNum w:abstractNumId="2" w15:restartNumberingAfterBreak="0">
     <w:nsid w:val="0C8D4066"/>
     <w:multiLevelType w:val="multilevel"/>
     <w:tmpl w:val="A7F4E782"/>
@@ -1979,7 +2067,7 @@
       </w:rPr>
     </w:lvl>
   </w:abstractNum>
-  <w:abstractNum w:abstractNumId="2" w15:restartNumberingAfterBreak="0">
+  <w:abstractNum w:abstractNumId="3" w15:restartNumberingAfterBreak="0">
     <w:nsid w:val="26567D61"/>
     <w:multiLevelType w:val="multilevel"/>
     <w:tmpl w:val="8F0C4C94"/>
@@ -2128,7 +2216,7 @@
       </w:rPr>
     </w:lvl>
   </w:abstractNum>
-  <w:abstractNum w:abstractNumId="3" w15:restartNumberingAfterBreak="0">
+  <w:abstractNum w:abstractNumId="4" w15:restartNumberingAfterBreak="0">
     <w:nsid w:val="27337712"/>
     <w:multiLevelType w:val="hybridMultilevel"/>
     <w:tmpl w:val="72780A42"/>
@@ -2241,7 +2329,305 @@
       </w:rPr>
     </w:lvl>
   </w:abstractNum>
-  <w:abstractNum w:abstractNumId="4" w15:restartNumberingAfterBreak="0">
+  <w:abstractNum w:abstractNumId="5" w15:restartNumberingAfterBreak="0">
+    <w:nsid w:val="39D845AC"/>
+    <w:multiLevelType w:val="multilevel"/>
+    <w:tmpl w:val="39500470"/>
+    <w:lvl w:ilvl="0">
+      <w:start w:val="1"/>
+      <w:numFmt w:val="bullet"/>
+      <w:lvlText w:val=""/>
+      <w:lvlJc w:val="left"/>
+      <w:pPr>
+        <w:tabs>
+          <w:tab w:val="num" w:pos="720"/>
+        </w:tabs>
+        <w:ind w:left="720" w:hanging="360"/>
+      </w:pPr>
+      <w:rPr>
+        <w:rFonts w:ascii="Symbol" w:hAnsi="Symbol" w:hint="default"/>
+        <w:sz w:val="20"/>
+      </w:rPr>
+    </w:lvl>
+    <w:lvl w:ilvl="1" w:tentative="1">
+      <w:start w:val="1"/>
+      <w:numFmt w:val="bullet"/>
+      <w:lvlText w:val="o"/>
+      <w:lvlJc w:val="left"/>
+      <w:pPr>
+        <w:tabs>
+          <w:tab w:val="num" w:pos="1440"/>
+        </w:tabs>
+        <w:ind w:left="1440" w:hanging="360"/>
+      </w:pPr>
+      <w:rPr>
+        <w:rFonts w:ascii="Courier New" w:hAnsi="Courier New" w:hint="default"/>
+        <w:sz w:val="20"/>
+      </w:rPr>
+    </w:lvl>
+    <w:lvl w:ilvl="2" w:tentative="1">
+      <w:start w:val="1"/>
+      <w:numFmt w:val="bullet"/>
+      <w:lvlText w:val=""/>
+      <w:lvlJc w:val="left"/>
+      <w:pPr>
+        <w:tabs>
+          <w:tab w:val="num" w:pos="2160"/>
+        </w:tabs>
+        <w:ind w:left="2160" w:hanging="360"/>
+      </w:pPr>
+      <w:rPr>
+        <w:rFonts w:ascii="Wingdings" w:hAnsi="Wingdings" w:hint="default"/>
+        <w:sz w:val="20"/>
+      </w:rPr>
+    </w:lvl>
+    <w:lvl w:ilvl="3" w:tentative="1">
+      <w:start w:val="1"/>
+      <w:numFmt w:val="bullet"/>
+      <w:lvlText w:val=""/>
+      <w:lvlJc w:val="left"/>
+      <w:pPr>
+        <w:tabs>
+          <w:tab w:val="num" w:pos="2880"/>
+        </w:tabs>
+        <w:ind w:left="2880" w:hanging="360"/>
+      </w:pPr>
+      <w:rPr>
+        <w:rFonts w:ascii="Wingdings" w:hAnsi="Wingdings" w:hint="default"/>
+        <w:sz w:val="20"/>
+      </w:rPr>
+    </w:lvl>
+    <w:lvl w:ilvl="4" w:tentative="1">
+      <w:start w:val="1"/>
+      <w:numFmt w:val="bullet"/>
+      <w:lvlText w:val=""/>
+      <w:lvlJc w:val="left"/>
+      <w:pPr>
+        <w:tabs>
+          <w:tab w:val="num" w:pos="3600"/>
+        </w:tabs>
+        <w:ind w:left="3600" w:hanging="360"/>
+      </w:pPr>
+      <w:rPr>
+        <w:rFonts w:ascii="Wingdings" w:hAnsi="Wingdings" w:hint="default"/>
+        <w:sz w:val="20"/>
+      </w:rPr>
+    </w:lvl>
+    <w:lvl w:ilvl="5" w:tentative="1">
+      <w:start w:val="1"/>
+      <w:numFmt w:val="bullet"/>
+      <w:lvlText w:val=""/>
+      <w:lvlJc w:val="left"/>
+      <w:pPr>
+        <w:tabs>
+          <w:tab w:val="num" w:pos="4320"/>
+        </w:tabs>
+        <w:ind w:left="4320" w:hanging="360"/>
+      </w:pPr>
+      <w:rPr>
+        <w:rFonts w:ascii="Wingdings" w:hAnsi="Wingdings" w:hint="default"/>
+        <w:sz w:val="20"/>
+      </w:rPr>
+    </w:lvl>
+    <w:lvl w:ilvl="6" w:tentative="1">
+      <w:start w:val="1"/>
+      <w:numFmt w:val="bullet"/>
+      <w:lvlText w:val=""/>
+      <w:lvlJc w:val="left"/>
+      <w:pPr>
+        <w:tabs>
+          <w:tab w:val="num" w:pos="5040"/>
+        </w:tabs>
+        <w:ind w:left="5040" w:hanging="360"/>
+      </w:pPr>
+      <w:rPr>
+        <w:rFonts w:ascii="Wingdings" w:hAnsi="Wingdings" w:hint="default"/>
+        <w:sz w:val="20"/>
+      </w:rPr>
+    </w:lvl>
+    <w:lvl w:ilvl="7" w:tentative="1">
+      <w:start w:val="1"/>
+      <w:numFmt w:val="bullet"/>
+      <w:lvlText w:val=""/>
+      <w:lvlJc w:val="left"/>
+      <w:pPr>
+        <w:tabs>
+          <w:tab w:val="num" w:pos="5760"/>
+        </w:tabs>
+        <w:ind w:left="5760" w:hanging="360"/>
+      </w:pPr>
+      <w:rPr>
+        <w:rFonts w:ascii="Wingdings" w:hAnsi="Wingdings" w:hint="default"/>
+        <w:sz w:val="20"/>
+      </w:rPr>
+    </w:lvl>
+    <w:lvl w:ilvl="8" w:tentative="1">
+      <w:start w:val="1"/>
+      <w:numFmt w:val="bullet"/>
+      <w:lvlText w:val=""/>
+      <w:lvlJc w:val="left"/>
+      <w:pPr>
+        <w:tabs>
+          <w:tab w:val="num" w:pos="6480"/>
+        </w:tabs>
+        <w:ind w:left="6480" w:hanging="360"/>
+      </w:pPr>
+      <w:rPr>
+        <w:rFonts w:ascii="Wingdings" w:hAnsi="Wingdings" w:hint="default"/>
+        <w:sz w:val="20"/>
+      </w:rPr>
+    </w:lvl>
+  </w:abstractNum>
+  <w:abstractNum w:abstractNumId="6" w15:restartNumberingAfterBreak="0">
+    <w:nsid w:val="3A476329"/>
+    <w:multiLevelType w:val="multilevel"/>
+    <w:tmpl w:val="D0F4B234"/>
+    <w:lvl w:ilvl="0">
+      <w:start w:val="1"/>
+      <w:numFmt w:val="bullet"/>
+      <w:lvlText w:val=""/>
+      <w:lvlJc w:val="left"/>
+      <w:pPr>
+        <w:tabs>
+          <w:tab w:val="num" w:pos="720"/>
+        </w:tabs>
+        <w:ind w:left="720" w:hanging="360"/>
+      </w:pPr>
+      <w:rPr>
+        <w:rFonts w:ascii="Symbol" w:hAnsi="Symbol" w:hint="default"/>
+        <w:sz w:val="20"/>
+      </w:rPr>
+    </w:lvl>
+    <w:lvl w:ilvl="1">
+      <w:start w:val="1"/>
+      <w:numFmt w:val="bullet"/>
+      <w:lvlText w:val="o"/>
+      <w:lvlJc w:val="left"/>
+      <w:pPr>
+        <w:tabs>
+          <w:tab w:val="num" w:pos="1440"/>
+        </w:tabs>
+        <w:ind w:left="1440" w:hanging="360"/>
+      </w:pPr>
+      <w:rPr>
+        <w:rFonts w:ascii="Courier New" w:hAnsi="Courier New" w:hint="default"/>
+        <w:sz w:val="20"/>
+      </w:rPr>
+    </w:lvl>
+    <w:lvl w:ilvl="2" w:tentative="1">
+      <w:start w:val="1"/>
+      <w:numFmt w:val="bullet"/>
+      <w:lvlText w:val=""/>
+      <w:lvlJc w:val="left"/>
+      <w:pPr>
+        <w:tabs>
+          <w:tab w:val="num" w:pos="2160"/>
+        </w:tabs>
+        <w:ind w:left="2160" w:hanging="360"/>
+      </w:pPr>
+      <w:rPr>
+        <w:rFonts w:ascii="Wingdings" w:hAnsi="Wingdings" w:hint="default"/>
+        <w:sz w:val="20"/>
+      </w:rPr>
+    </w:lvl>
+    <w:lvl w:ilvl="3" w:tentative="1">
+      <w:start w:val="1"/>
+      <w:numFmt w:val="bullet"/>
+      <w:lvlText w:val=""/>
+      <w:lvlJc w:val="left"/>
+      <w:pPr>
+        <w:tabs>
+          <w:tab w:val="num" w:pos="2880"/>
+        </w:tabs>
+        <w:ind w:left="2880" w:hanging="360"/>
+      </w:pPr>
+      <w:rPr>
+        <w:rFonts w:ascii="Wingdings" w:hAnsi="Wingdings" w:hint="default"/>
+        <w:sz w:val="20"/>
+      </w:rPr>
+    </w:lvl>
+    <w:lvl w:ilvl="4" w:tentative="1">
+      <w:start w:val="1"/>
+      <w:numFmt w:val="bullet"/>
+      <w:lvlText w:val=""/>
+      <w:lvlJc w:val="left"/>
+      <w:pPr>
+        <w:tabs>
+          <w:tab w:val="num" w:pos="3600"/>
+        </w:tabs>
+        <w:ind w:left="3600" w:hanging="360"/>
+      </w:pPr>
+      <w:rPr>
+        <w:rFonts w:ascii="Wingdings" w:hAnsi="Wingdings" w:hint="default"/>
+        <w:sz w:val="20"/>
+      </w:rPr>
+    </w:lvl>
+    <w:lvl w:ilvl="5" w:tentative="1">
+      <w:start w:val="1"/>
+      <w:numFmt w:val="bullet"/>
+      <w:lvlText w:val=""/>
+      <w:lvlJc w:val="left"/>
+      <w:pPr>
+        <w:tabs>
+          <w:tab w:val="num" w:pos="4320"/>
+        </w:tabs>
+        <w:ind w:left="4320" w:hanging="360"/>
+      </w:pPr>
+      <w:rPr>
+        <w:rFonts w:ascii="Wingdings" w:hAnsi="Wingdings" w:hint="default"/>
+        <w:sz w:val="20"/>
+      </w:rPr>
+    </w:lvl>
+    <w:lvl w:ilvl="6" w:tentative="1">
+      <w:start w:val="1"/>
+      <w:numFmt w:val="bullet"/>
+      <w:lvlText w:val=""/>
+      <w:lvlJc w:val="left"/>
+      <w:pPr>
+        <w:tabs>
+          <w:tab w:val="num" w:pos="5040"/>
+        </w:tabs>
+        <w:ind w:left="5040" w:hanging="360"/>
+      </w:pPr>
+      <w:rPr>
+        <w:rFonts w:ascii="Wingdings" w:hAnsi="Wingdings" w:hint="default"/>
+        <w:sz w:val="20"/>
+      </w:rPr>
+    </w:lvl>
+    <w:lvl w:ilvl="7" w:tentative="1">
+      <w:start w:val="1"/>
+      <w:numFmt w:val="bullet"/>
+      <w:lvlText w:val=""/>
+      <w:lvlJc w:val="left"/>
+      <w:pPr>
+        <w:tabs>
+          <w:tab w:val="num" w:pos="5760"/>
+        </w:tabs>
+        <w:ind w:left="5760" w:hanging="360"/>
+      </w:pPr>
+      <w:rPr>
+        <w:rFonts w:ascii="Wingdings" w:hAnsi="Wingdings" w:hint="default"/>
+        <w:sz w:val="20"/>
+      </w:rPr>
+    </w:lvl>
+    <w:lvl w:ilvl="8" w:tentative="1">
+      <w:start w:val="1"/>
+      <w:numFmt w:val="bullet"/>
+      <w:lvlText w:val=""/>
+      <w:lvlJc w:val="left"/>
+      <w:pPr>
+        <w:tabs>
+          <w:tab w:val="num" w:pos="6480"/>
+        </w:tabs>
+        <w:ind w:left="6480" w:hanging="360"/>
+      </w:pPr>
+      <w:rPr>
+        <w:rFonts w:ascii="Wingdings" w:hAnsi="Wingdings" w:hint="default"/>
+        <w:sz w:val="20"/>
+      </w:rPr>
+    </w:lvl>
+  </w:abstractNum>
+  <w:abstractNum w:abstractNumId="7" w15:restartNumberingAfterBreak="0">
     <w:nsid w:val="3E73057A"/>
     <w:multiLevelType w:val="multilevel"/>
     <w:tmpl w:val="05FCF784"/>
@@ -2386,7 +2772,7 @@
       </w:rPr>
     </w:lvl>
   </w:abstractNum>
-  <w:abstractNum w:abstractNumId="5" w15:restartNumberingAfterBreak="0">
+  <w:abstractNum w:abstractNumId="8" w15:restartNumberingAfterBreak="0">
     <w:nsid w:val="3F735AE9"/>
     <w:multiLevelType w:val="hybridMultilevel"/>
     <w:tmpl w:val="C4F23308"/>
@@ -2499,7 +2885,7 @@
       </w:rPr>
     </w:lvl>
   </w:abstractNum>
-  <w:abstractNum w:abstractNumId="6" w15:restartNumberingAfterBreak="0">
+  <w:abstractNum w:abstractNumId="9" w15:restartNumberingAfterBreak="0">
     <w:nsid w:val="70E60248"/>
     <w:multiLevelType w:val="hybridMultilevel"/>
     <w:tmpl w:val="0EF04DC6"/>
@@ -2611,7 +2997,152 @@
       </w:rPr>
     </w:lvl>
   </w:abstractNum>
-  <w:abstractNum w:abstractNumId="7" w15:restartNumberingAfterBreak="0">
+  <w:abstractNum w:abstractNumId="10" w15:restartNumberingAfterBreak="0">
+    <w:nsid w:val="79144C6F"/>
+    <w:multiLevelType w:val="multilevel"/>
+    <w:tmpl w:val="88E8ADE6"/>
+    <w:lvl w:ilvl="0">
+      <w:start w:val="1"/>
+      <w:numFmt w:val="bullet"/>
+      <w:lvlText w:val=""/>
+      <w:lvlJc w:val="left"/>
+      <w:pPr>
+        <w:tabs>
+          <w:tab w:val="num" w:pos="720"/>
+        </w:tabs>
+        <w:ind w:left="720" w:hanging="360"/>
+      </w:pPr>
+      <w:rPr>
+        <w:rFonts w:ascii="Symbol" w:hAnsi="Symbol" w:hint="default"/>
+        <w:sz w:val="20"/>
+      </w:rPr>
+    </w:lvl>
+    <w:lvl w:ilvl="1">
+      <w:start w:val="1"/>
+      <w:numFmt w:val="bullet"/>
+      <w:lvlText w:val=""/>
+      <w:lvlJc w:val="left"/>
+      <w:pPr>
+        <w:ind w:left="720" w:hanging="360"/>
+      </w:pPr>
+      <w:rPr>
+        <w:rFonts w:ascii="Symbol" w:hAnsi="Symbol" w:hint="default"/>
+      </w:rPr>
+    </w:lvl>
+    <w:lvl w:ilvl="2" w:tentative="1">
+      <w:start w:val="1"/>
+      <w:numFmt w:val="bullet"/>
+      <w:lvlText w:val=""/>
+      <w:lvlJc w:val="left"/>
+      <w:pPr>
+        <w:tabs>
+          <w:tab w:val="num" w:pos="2160"/>
+        </w:tabs>
+        <w:ind w:left="2160" w:hanging="360"/>
+      </w:pPr>
+      <w:rPr>
+        <w:rFonts w:ascii="Wingdings" w:hAnsi="Wingdings" w:hint="default"/>
+        <w:sz w:val="20"/>
+      </w:rPr>
+    </w:lvl>
+    <w:lvl w:ilvl="3" w:tentative="1">
+      <w:start w:val="1"/>
+      <w:numFmt w:val="bullet"/>
+      <w:lvlText w:val=""/>
+      <w:lvlJc w:val="left"/>
+      <w:pPr>
+        <w:tabs>
+          <w:tab w:val="num" w:pos="2880"/>
+        </w:tabs>
+        <w:ind w:left="2880" w:hanging="360"/>
+      </w:pPr>
+      <w:rPr>
+        <w:rFonts w:ascii="Wingdings" w:hAnsi="Wingdings" w:hint="default"/>
+        <w:sz w:val="20"/>
+      </w:rPr>
+    </w:lvl>
+    <w:lvl w:ilvl="4" w:tentative="1">
+      <w:start w:val="1"/>
+      <w:numFmt w:val="bullet"/>
+      <w:lvlText w:val=""/>
+      <w:lvlJc w:val="left"/>
+      <w:pPr>
+        <w:tabs>
+          <w:tab w:val="num" w:pos="3600"/>
+        </w:tabs>
+        <w:ind w:left="3600" w:hanging="360"/>
+      </w:pPr>
+      <w:rPr>
+        <w:rFonts w:ascii="Wingdings" w:hAnsi="Wingdings" w:hint="default"/>
+        <w:sz w:val="20"/>
+      </w:rPr>
+    </w:lvl>
+    <w:lvl w:ilvl="5" w:tentative="1">
+      <w:start w:val="1"/>
+      <w:numFmt w:val="bullet"/>
+      <w:lvlText w:val=""/>
+      <w:lvlJc w:val="left"/>
+      <w:pPr>
+        <w:tabs>
+          <w:tab w:val="num" w:pos="4320"/>
+        </w:tabs>
+        <w:ind w:left="4320" w:hanging="360"/>
+      </w:pPr>
+      <w:rPr>
+        <w:rFonts w:ascii="Wingdings" w:hAnsi="Wingdings" w:hint="default"/>
+        <w:sz w:val="20"/>
+      </w:rPr>
+    </w:lvl>
+    <w:lvl w:ilvl="6" w:tentative="1">
+      <w:start w:val="1"/>
+      <w:numFmt w:val="bullet"/>
+      <w:lvlText w:val=""/>
+      <w:lvlJc w:val="left"/>
+      <w:pPr>
+        <w:tabs>
+          <w:tab w:val="num" w:pos="5040"/>
+        </w:tabs>
+        <w:ind w:left="5040" w:hanging="360"/>
+      </w:pPr>
+      <w:rPr>
+        <w:rFonts w:ascii="Wingdings" w:hAnsi="Wingdings" w:hint="default"/>
+        <w:sz w:val="20"/>
+      </w:rPr>
+    </w:lvl>
+    <w:lvl w:ilvl="7" w:tentative="1">
+      <w:start w:val="1"/>
+      <w:numFmt w:val="bullet"/>
+      <w:lvlText w:val=""/>
+      <w:lvlJc w:val="left"/>
+      <w:pPr>
+        <w:tabs>
+          <w:tab w:val="num" w:pos="5760"/>
+        </w:tabs>
+        <w:ind w:left="5760" w:hanging="360"/>
+      </w:pPr>
+      <w:rPr>
+        <w:rFonts w:ascii="Wingdings" w:hAnsi="Wingdings" w:hint="default"/>
+        <w:sz w:val="20"/>
+      </w:rPr>
+    </w:lvl>
+    <w:lvl w:ilvl="8" w:tentative="1">
+      <w:start w:val="1"/>
+      <w:numFmt w:val="bullet"/>
+      <w:lvlText w:val=""/>
+      <w:lvlJc w:val="left"/>
+      <w:pPr>
+        <w:tabs>
+          <w:tab w:val="num" w:pos="6480"/>
+        </w:tabs>
+        <w:ind w:left="6480" w:hanging="360"/>
+      </w:pPr>
+      <w:rPr>
+        <w:rFonts w:ascii="Wingdings" w:hAnsi="Wingdings" w:hint="default"/>
+        <w:sz w:val="20"/>
+      </w:rPr>
+    </w:lvl>
+  </w:abstractNum>
+  <w:abstractNum w:abstractNumId="11" w15:restartNumberingAfterBreak="0">
     <w:nsid w:val="7B0D7703"/>
     <w:multiLevelType w:val="hybridMultilevel"/>
     <w:tmpl w:val="E1A2BD6E"/>
@@ -2727,25 +3258,37 @@
     <w:abstractNumId w:val="0"/>
   </w:num>
   <w:num w:numId="2" w16cid:durableId="508258941">
+    <w:abstractNumId w:val="9"/>
+  </w:num>
+  <w:num w:numId="3" w16cid:durableId="666713108">
+    <w:abstractNumId w:val="11"/>
+  </w:num>
+  <w:num w:numId="4" w16cid:durableId="1098409684">
+    <w:abstractNumId w:val="4"/>
+  </w:num>
+  <w:num w:numId="5" w16cid:durableId="1965190209">
+    <w:abstractNumId w:val="2"/>
+  </w:num>
+  <w:num w:numId="6" w16cid:durableId="1915584094">
+    <w:abstractNumId w:val="8"/>
+  </w:num>
+  <w:num w:numId="7" w16cid:durableId="732848936">
+    <w:abstractNumId w:val="3"/>
+  </w:num>
+  <w:num w:numId="8" w16cid:durableId="359864843">
+    <w:abstractNumId w:val="7"/>
+  </w:num>
+  <w:num w:numId="9" w16cid:durableId="1168402503">
+    <w:abstractNumId w:val="5"/>
+  </w:num>
+  <w:num w:numId="10" w16cid:durableId="290670907">
     <w:abstractNumId w:val="6"/>
   </w:num>
-  <w:num w:numId="3" w16cid:durableId="666713108">
-    <w:abstractNumId w:val="7"/>
+  <w:num w:numId="11" w16cid:durableId="1938057444">
+    <w:abstractNumId w:val="10"/>
   </w:num>
-  <w:num w:numId="4" w16cid:durableId="1098409684">
-    <w:abstractNumId w:val="3"/>
-  </w:num>
-  <w:num w:numId="5" w16cid:durableId="1965190209">
+  <w:num w:numId="12" w16cid:durableId="1476944077">
     <w:abstractNumId w:val="1"/>
-  </w:num>
-  <w:num w:numId="6" w16cid:durableId="1915584094">
-    <w:abstractNumId w:val="5"/>
-  </w:num>
-  <w:num w:numId="7" w16cid:durableId="732848936">
-    <w:abstractNumId w:val="2"/>
-  </w:num>
-  <w:num w:numId="8" w16cid:durableId="359864843">
-    <w:abstractNumId w:val="4"/>
   </w:num>
 </w:numbering>
 </file>

</xml_diff>